<commit_message>
main & footer section complete
</commit_message>
<xml_diff>
--- a/Notes.docx
+++ b/Notes.docx
@@ -938,9 +938,1856 @@
       </w:r>
     </w:p>
     <w:p>
+      <w:pPr>
+        <w:spacing w:before="100" w:beforeAutospacing="1" w:after="100" w:afterAutospacing="1" w:line="240" w:lineRule="auto"/>
+        <w:rPr>
+          <w:rFonts w:ascii="Times New Roman" w:eastAsia="Times New Roman" w:hAnsi="Times New Roman" w:cs="Times New Roman"/>
+          <w:sz w:val="24"/>
+          <w:szCs w:val="24"/>
+        </w:rPr>
+      </w:pPr>
+    </w:p>
+    <w:p>
+      <w:pPr>
+        <w:spacing w:after="0" w:line="240" w:lineRule="auto"/>
+        <w:rPr>
+          <w:rFonts w:ascii="Times New Roman" w:eastAsia="Times New Roman" w:hAnsi="Times New Roman" w:cs="Times New Roman"/>
+          <w:b/>
+          <w:bCs/>
+          <w:sz w:val="28"/>
+          <w:szCs w:val="28"/>
+          <w:u w:val="single"/>
+          <w:lang w:bidi="bn-BD"/>
+        </w:rPr>
+      </w:pPr>
+      <w:r>
+        <w:rPr>
+          <w:rFonts w:ascii="Times New Roman" w:eastAsia="Times New Roman" w:hAnsi="Times New Roman" w:cs="Times New Roman"/>
+          <w:b/>
+          <w:bCs/>
+          <w:sz w:val="28"/>
+          <w:szCs w:val="28"/>
+          <w:u w:val="single"/>
+          <w:lang w:bidi="bn-BD"/>
+        </w:rPr>
+        <w:t>ChatGPT</w:t>
+      </w:r>
+      <w:r>
+        <w:rPr>
+          <w:rFonts w:ascii="Times New Roman" w:eastAsia="Times New Roman" w:hAnsi="Times New Roman" w:cs="Times New Roman"/>
+          <w:b/>
+          <w:bCs/>
+          <w:sz w:val="28"/>
+          <w:szCs w:val="28"/>
+          <w:u w:val="single"/>
+          <w:lang w:bidi="bn-BD"/>
+        </w:rPr>
+        <w:t>:</w:t>
+      </w:r>
+    </w:p>
+    <w:p>
+      <w:pPr>
+        <w:spacing w:before="100" w:beforeAutospacing="1" w:after="100" w:afterAutospacing="1" w:line="240" w:lineRule="auto"/>
+        <w:rPr>
+          <w:rFonts w:ascii="Times New Roman" w:eastAsia="Times New Roman" w:hAnsi="Times New Roman" w:cs="Times New Roman"/>
+          <w:sz w:val="24"/>
+          <w:szCs w:val="24"/>
+          <w:lang w:bidi="bn-BD"/>
+        </w:rPr>
+      </w:pPr>
+      <w:r>
+        <w:rPr>
+          <w:rFonts w:ascii="Times New Roman" w:eastAsia="Times New Roman" w:hAnsi="Times New Roman" w:cs="Times New Roman"/>
+          <w:color w:val="C00000"/>
+          <w:sz w:val="32"/>
+          <w:szCs w:val="32"/>
+          <w:lang w:bidi="bn-BD"/>
+        </w:rPr>
+        <w:t>Y</w:t>
+      </w:r>
+      <w:r>
+        <w:rPr>
+          <w:rFonts w:ascii="Times New Roman" w:eastAsia="Times New Roman" w:hAnsi="Times New Roman" w:cs="Times New Roman"/>
+          <w:color w:val="C00000"/>
+          <w:sz w:val="32"/>
+          <w:szCs w:val="32"/>
+          <w:lang w:bidi="bn-BD"/>
+        </w:rPr>
+        <w:t xml:space="preserve">ou can easily make an image with </w:t>
+      </w:r>
+      <w:r>
+        <w:rPr>
+          <w:rFonts w:ascii="Times New Roman" w:eastAsia="Times New Roman" w:hAnsi="Times New Roman" w:cs="Times New Roman"/>
+          <w:b/>
+          <w:bCs/>
+          <w:color w:val="C00000"/>
+          <w:sz w:val="32"/>
+          <w:szCs w:val="32"/>
+          <w:lang w:bidi="bn-BD"/>
+        </w:rPr>
+        <w:t>rounded corners</w:t>
+      </w:r>
+      <w:r>
+        <w:rPr>
+          <w:rFonts w:ascii="Times New Roman" w:eastAsia="Times New Roman" w:hAnsi="Times New Roman" w:cs="Times New Roman"/>
+          <w:color w:val="C00000"/>
+          <w:sz w:val="32"/>
+          <w:szCs w:val="32"/>
+          <w:lang w:bidi="bn-BD"/>
+        </w:rPr>
+        <w:t xml:space="preserve"> using </w:t>
+      </w:r>
+      <w:proofErr w:type="spellStart"/>
+      <w:r>
+        <w:rPr>
+          <w:rFonts w:ascii="Times New Roman" w:eastAsia="Times New Roman" w:hAnsi="Times New Roman" w:cs="Times New Roman"/>
+          <w:b/>
+          <w:bCs/>
+          <w:color w:val="C00000"/>
+          <w:sz w:val="32"/>
+          <w:szCs w:val="32"/>
+          <w:lang w:bidi="bn-BD"/>
+        </w:rPr>
+        <w:t>Photopea</w:t>
+      </w:r>
+      <w:proofErr w:type="spellEnd"/>
+      <w:r>
+        <w:rPr>
+          <w:rFonts w:ascii="Times New Roman" w:eastAsia="Times New Roman" w:hAnsi="Times New Roman" w:cs="Times New Roman"/>
+          <w:color w:val="C00000"/>
+          <w:sz w:val="24"/>
+          <w:szCs w:val="24"/>
+          <w:lang w:bidi="bn-BD"/>
+        </w:rPr>
+        <w:t xml:space="preserve"> (</w:t>
+      </w:r>
+      <w:hyperlink r:id="rId5" w:tgtFrame="_new" w:history="1">
+        <w:r>
+          <w:rPr>
+            <w:rFonts w:ascii="Times New Roman" w:eastAsia="Times New Roman" w:hAnsi="Times New Roman" w:cs="Times New Roman"/>
+            <w:color w:val="0000FF"/>
+            <w:sz w:val="24"/>
+            <w:szCs w:val="24"/>
+            <w:u w:val="single"/>
+            <w:lang w:bidi="bn-BD"/>
+          </w:rPr>
+          <w:t>https://www.photopea.com/</w:t>
+        </w:r>
+      </w:hyperlink>
+      <w:r>
+        <w:rPr>
+          <w:rFonts w:ascii="Times New Roman" w:eastAsia="Times New Roman" w:hAnsi="Times New Roman" w:cs="Times New Roman"/>
+          <w:sz w:val="24"/>
+          <w:szCs w:val="24"/>
+          <w:lang w:bidi="bn-BD"/>
+        </w:rPr>
+        <w:t>), which is a free online alternative to Photoshop. Here's how you can do it:</w:t>
+      </w:r>
       <w:bookmarkStart w:id="0" w:name="_GoBack"/>
       <w:bookmarkEnd w:id="0"/>
     </w:p>
+    <w:p>
+      <w:pPr>
+        <w:numPr>
+          <w:ilvl w:val="0"/>
+          <w:numId w:val="3"/>
+        </w:numPr>
+        <w:spacing w:before="100" w:beforeAutospacing="1" w:after="100" w:afterAutospacing="1" w:line="240" w:lineRule="auto"/>
+        <w:rPr>
+          <w:rFonts w:ascii="Times New Roman" w:eastAsia="Times New Roman" w:hAnsi="Times New Roman" w:cs="Times New Roman"/>
+          <w:sz w:val="24"/>
+          <w:szCs w:val="24"/>
+          <w:lang w:bidi="bn-BD"/>
+        </w:rPr>
+      </w:pPr>
+      <w:r>
+        <w:rPr>
+          <w:rFonts w:ascii="Times New Roman" w:eastAsia="Times New Roman" w:hAnsi="Times New Roman" w:cs="Times New Roman"/>
+          <w:b/>
+          <w:bCs/>
+          <w:sz w:val="24"/>
+          <w:szCs w:val="24"/>
+          <w:lang w:bidi="bn-BD"/>
+        </w:rPr>
+        <w:t>Open your image</w:t>
+      </w:r>
+      <w:r>
+        <w:rPr>
+          <w:rFonts w:ascii="Times New Roman" w:eastAsia="Times New Roman" w:hAnsi="Times New Roman" w:cs="Times New Roman"/>
+          <w:sz w:val="24"/>
+          <w:szCs w:val="24"/>
+          <w:lang w:bidi="bn-BD"/>
+        </w:rPr>
+        <w:t xml:space="preserve"> in </w:t>
+      </w:r>
+      <w:proofErr w:type="spellStart"/>
+      <w:r>
+        <w:rPr>
+          <w:rFonts w:ascii="Times New Roman" w:eastAsia="Times New Roman" w:hAnsi="Times New Roman" w:cs="Times New Roman"/>
+          <w:sz w:val="24"/>
+          <w:szCs w:val="24"/>
+          <w:lang w:bidi="bn-BD"/>
+        </w:rPr>
+        <w:t>Photopea</w:t>
+      </w:r>
+      <w:proofErr w:type="spellEnd"/>
+      <w:r>
+        <w:rPr>
+          <w:rFonts w:ascii="Times New Roman" w:eastAsia="Times New Roman" w:hAnsi="Times New Roman" w:cs="Times New Roman"/>
+          <w:sz w:val="24"/>
+          <w:szCs w:val="24"/>
+          <w:lang w:bidi="bn-BD"/>
+        </w:rPr>
+        <w:t xml:space="preserve"> by dragging it into the browser window or using the </w:t>
+      </w:r>
+      <w:r>
+        <w:rPr>
+          <w:rFonts w:ascii="Times New Roman" w:eastAsia="Times New Roman" w:hAnsi="Times New Roman" w:cs="Times New Roman"/>
+          <w:b/>
+          <w:bCs/>
+          <w:sz w:val="24"/>
+          <w:szCs w:val="24"/>
+          <w:lang w:bidi="bn-BD"/>
+        </w:rPr>
+        <w:t>"File" &gt; "Open"</w:t>
+      </w:r>
+      <w:r>
+        <w:rPr>
+          <w:rFonts w:ascii="Times New Roman" w:eastAsia="Times New Roman" w:hAnsi="Times New Roman" w:cs="Times New Roman"/>
+          <w:sz w:val="24"/>
+          <w:szCs w:val="24"/>
+          <w:lang w:bidi="bn-BD"/>
+        </w:rPr>
+        <w:t xml:space="preserve"> option.</w:t>
+      </w:r>
+    </w:p>
+    <w:p>
+      <w:pPr>
+        <w:numPr>
+          <w:ilvl w:val="0"/>
+          <w:numId w:val="3"/>
+        </w:numPr>
+        <w:spacing w:before="100" w:beforeAutospacing="1" w:after="100" w:afterAutospacing="1" w:line="240" w:lineRule="auto"/>
+        <w:rPr>
+          <w:rFonts w:ascii="Times New Roman" w:eastAsia="Times New Roman" w:hAnsi="Times New Roman" w:cs="Times New Roman"/>
+          <w:sz w:val="24"/>
+          <w:szCs w:val="24"/>
+          <w:lang w:bidi="bn-BD"/>
+        </w:rPr>
+      </w:pPr>
+      <w:r>
+        <w:rPr>
+          <w:rFonts w:ascii="Times New Roman" w:eastAsia="Times New Roman" w:hAnsi="Times New Roman" w:cs="Times New Roman"/>
+          <w:sz w:val="24"/>
+          <w:szCs w:val="24"/>
+          <w:lang w:bidi="bn-BD"/>
+        </w:rPr>
+        <w:t xml:space="preserve">Select the </w:t>
+      </w:r>
+      <w:r>
+        <w:rPr>
+          <w:rFonts w:ascii="Times New Roman" w:eastAsia="Times New Roman" w:hAnsi="Times New Roman" w:cs="Times New Roman"/>
+          <w:b/>
+          <w:bCs/>
+          <w:sz w:val="24"/>
+          <w:szCs w:val="24"/>
+          <w:lang w:bidi="bn-BD"/>
+        </w:rPr>
+        <w:t>Rectangle Marquee Tool</w:t>
+      </w:r>
+      <w:r>
+        <w:rPr>
+          <w:rFonts w:ascii="Times New Roman" w:eastAsia="Times New Roman" w:hAnsi="Times New Roman" w:cs="Times New Roman"/>
+          <w:sz w:val="24"/>
+          <w:szCs w:val="24"/>
+          <w:lang w:bidi="bn-BD"/>
+        </w:rPr>
+        <w:t xml:space="preserve"> (or press </w:t>
+      </w:r>
+      <w:r>
+        <w:rPr>
+          <w:rFonts w:ascii="Courier New" w:eastAsia="Times New Roman" w:hAnsi="Courier New" w:cs="Courier New"/>
+          <w:sz w:val="20"/>
+          <w:szCs w:val="20"/>
+          <w:lang w:bidi="bn-BD"/>
+        </w:rPr>
+        <w:t>M</w:t>
+      </w:r>
+      <w:r>
+        <w:rPr>
+          <w:rFonts w:ascii="Times New Roman" w:eastAsia="Times New Roman" w:hAnsi="Times New Roman" w:cs="Times New Roman"/>
+          <w:sz w:val="24"/>
+          <w:szCs w:val="24"/>
+          <w:lang w:bidi="bn-BD"/>
+        </w:rPr>
+        <w:t xml:space="preserve"> on your keyboard).</w:t>
+      </w:r>
+    </w:p>
+    <w:p>
+      <w:pPr>
+        <w:numPr>
+          <w:ilvl w:val="0"/>
+          <w:numId w:val="3"/>
+        </w:numPr>
+        <w:spacing w:before="100" w:beforeAutospacing="1" w:after="100" w:afterAutospacing="1" w:line="240" w:lineRule="auto"/>
+        <w:rPr>
+          <w:rFonts w:ascii="Times New Roman" w:eastAsia="Times New Roman" w:hAnsi="Times New Roman" w:cs="Times New Roman"/>
+          <w:sz w:val="24"/>
+          <w:szCs w:val="24"/>
+          <w:lang w:bidi="bn-BD"/>
+        </w:rPr>
+      </w:pPr>
+      <w:r>
+        <w:rPr>
+          <w:rFonts w:ascii="Times New Roman" w:eastAsia="Times New Roman" w:hAnsi="Times New Roman" w:cs="Times New Roman"/>
+          <w:sz w:val="24"/>
+          <w:szCs w:val="24"/>
+          <w:lang w:bidi="bn-BD"/>
+        </w:rPr>
+        <w:t xml:space="preserve">In the top toolbar, change the </w:t>
+      </w:r>
+      <w:r>
+        <w:rPr>
+          <w:rFonts w:ascii="Times New Roman" w:eastAsia="Times New Roman" w:hAnsi="Times New Roman" w:cs="Times New Roman"/>
+          <w:b/>
+          <w:bCs/>
+          <w:sz w:val="24"/>
+          <w:szCs w:val="24"/>
+          <w:lang w:bidi="bn-BD"/>
+        </w:rPr>
+        <w:t>Style</w:t>
+      </w:r>
+      <w:r>
+        <w:rPr>
+          <w:rFonts w:ascii="Times New Roman" w:eastAsia="Times New Roman" w:hAnsi="Times New Roman" w:cs="Times New Roman"/>
+          <w:sz w:val="24"/>
+          <w:szCs w:val="24"/>
+          <w:lang w:bidi="bn-BD"/>
+        </w:rPr>
+        <w:t xml:space="preserve"> to </w:t>
+      </w:r>
+      <w:r>
+        <w:rPr>
+          <w:rFonts w:ascii="Times New Roman" w:eastAsia="Times New Roman" w:hAnsi="Times New Roman" w:cs="Times New Roman"/>
+          <w:b/>
+          <w:bCs/>
+          <w:sz w:val="24"/>
+          <w:szCs w:val="24"/>
+          <w:lang w:bidi="bn-BD"/>
+        </w:rPr>
+        <w:t>Fixed Ratio</w:t>
+      </w:r>
+      <w:r>
+        <w:rPr>
+          <w:rFonts w:ascii="Times New Roman" w:eastAsia="Times New Roman" w:hAnsi="Times New Roman" w:cs="Times New Roman"/>
+          <w:sz w:val="24"/>
+          <w:szCs w:val="24"/>
+          <w:lang w:bidi="bn-BD"/>
+        </w:rPr>
+        <w:t xml:space="preserve"> and make the </w:t>
+      </w:r>
+      <w:r>
+        <w:rPr>
+          <w:rFonts w:ascii="Times New Roman" w:eastAsia="Times New Roman" w:hAnsi="Times New Roman" w:cs="Times New Roman"/>
+          <w:b/>
+          <w:bCs/>
+          <w:sz w:val="24"/>
+          <w:szCs w:val="24"/>
+          <w:lang w:bidi="bn-BD"/>
+        </w:rPr>
+        <w:t>Width</w:t>
+      </w:r>
+      <w:r>
+        <w:rPr>
+          <w:rFonts w:ascii="Times New Roman" w:eastAsia="Times New Roman" w:hAnsi="Times New Roman" w:cs="Times New Roman"/>
+          <w:sz w:val="24"/>
+          <w:szCs w:val="24"/>
+          <w:lang w:bidi="bn-BD"/>
+        </w:rPr>
+        <w:t xml:space="preserve"> and </w:t>
+      </w:r>
+      <w:r>
+        <w:rPr>
+          <w:rFonts w:ascii="Times New Roman" w:eastAsia="Times New Roman" w:hAnsi="Times New Roman" w:cs="Times New Roman"/>
+          <w:b/>
+          <w:bCs/>
+          <w:sz w:val="24"/>
+          <w:szCs w:val="24"/>
+          <w:lang w:bidi="bn-BD"/>
+        </w:rPr>
+        <w:t>Height</w:t>
+      </w:r>
+      <w:r>
+        <w:rPr>
+          <w:rFonts w:ascii="Times New Roman" w:eastAsia="Times New Roman" w:hAnsi="Times New Roman" w:cs="Times New Roman"/>
+          <w:sz w:val="24"/>
+          <w:szCs w:val="24"/>
+          <w:lang w:bidi="bn-BD"/>
+        </w:rPr>
+        <w:t xml:space="preserve"> values equal to maintain the aspect ratio.</w:t>
+      </w:r>
+    </w:p>
+    <w:p>
+      <w:pPr>
+        <w:numPr>
+          <w:ilvl w:val="0"/>
+          <w:numId w:val="3"/>
+        </w:numPr>
+        <w:spacing w:before="100" w:beforeAutospacing="1" w:after="100" w:afterAutospacing="1" w:line="240" w:lineRule="auto"/>
+        <w:rPr>
+          <w:rFonts w:ascii="Times New Roman" w:eastAsia="Times New Roman" w:hAnsi="Times New Roman" w:cs="Times New Roman"/>
+          <w:sz w:val="24"/>
+          <w:szCs w:val="24"/>
+          <w:lang w:bidi="bn-BD"/>
+        </w:rPr>
+      </w:pPr>
+      <w:r>
+        <w:rPr>
+          <w:rFonts w:ascii="Times New Roman" w:eastAsia="Times New Roman" w:hAnsi="Times New Roman" w:cs="Times New Roman"/>
+          <w:sz w:val="24"/>
+          <w:szCs w:val="24"/>
+          <w:lang w:bidi="bn-BD"/>
+        </w:rPr>
+        <w:t xml:space="preserve">Now, choose the </w:t>
+      </w:r>
+      <w:r>
+        <w:rPr>
+          <w:rFonts w:ascii="Times New Roman" w:eastAsia="Times New Roman" w:hAnsi="Times New Roman" w:cs="Times New Roman"/>
+          <w:b/>
+          <w:bCs/>
+          <w:sz w:val="24"/>
+          <w:szCs w:val="24"/>
+          <w:lang w:bidi="bn-BD"/>
+        </w:rPr>
+        <w:t>Rounded Rectangle Tool</w:t>
+      </w:r>
+      <w:r>
+        <w:rPr>
+          <w:rFonts w:ascii="Times New Roman" w:eastAsia="Times New Roman" w:hAnsi="Times New Roman" w:cs="Times New Roman"/>
+          <w:sz w:val="24"/>
+          <w:szCs w:val="24"/>
+          <w:lang w:bidi="bn-BD"/>
+        </w:rPr>
+        <w:t xml:space="preserve"> (U), located within the shape tools.</w:t>
+      </w:r>
+    </w:p>
+    <w:p>
+      <w:pPr>
+        <w:numPr>
+          <w:ilvl w:val="0"/>
+          <w:numId w:val="3"/>
+        </w:numPr>
+        <w:spacing w:before="100" w:beforeAutospacing="1" w:after="100" w:afterAutospacing="1" w:line="240" w:lineRule="auto"/>
+        <w:rPr>
+          <w:rFonts w:ascii="Times New Roman" w:eastAsia="Times New Roman" w:hAnsi="Times New Roman" w:cs="Times New Roman"/>
+          <w:sz w:val="24"/>
+          <w:szCs w:val="24"/>
+          <w:lang w:bidi="bn-BD"/>
+        </w:rPr>
+      </w:pPr>
+      <w:r>
+        <w:rPr>
+          <w:rFonts w:ascii="Times New Roman" w:eastAsia="Times New Roman" w:hAnsi="Times New Roman" w:cs="Times New Roman"/>
+          <w:sz w:val="24"/>
+          <w:szCs w:val="24"/>
+          <w:lang w:bidi="bn-BD"/>
+        </w:rPr>
+        <w:t xml:space="preserve">Set the </w:t>
+      </w:r>
+      <w:r>
+        <w:rPr>
+          <w:rFonts w:ascii="Times New Roman" w:eastAsia="Times New Roman" w:hAnsi="Times New Roman" w:cs="Times New Roman"/>
+          <w:b/>
+          <w:bCs/>
+          <w:sz w:val="24"/>
+          <w:szCs w:val="24"/>
+          <w:lang w:bidi="bn-BD"/>
+        </w:rPr>
+        <w:t>radius</w:t>
+      </w:r>
+      <w:r>
+        <w:rPr>
+          <w:rFonts w:ascii="Times New Roman" w:eastAsia="Times New Roman" w:hAnsi="Times New Roman" w:cs="Times New Roman"/>
+          <w:sz w:val="24"/>
+          <w:szCs w:val="24"/>
+          <w:lang w:bidi="bn-BD"/>
+        </w:rPr>
+        <w:t xml:space="preserve"> for the corners in the top toolbar.</w:t>
+      </w:r>
+    </w:p>
+    <w:p>
+      <w:pPr>
+        <w:numPr>
+          <w:ilvl w:val="0"/>
+          <w:numId w:val="3"/>
+        </w:numPr>
+        <w:spacing w:before="100" w:beforeAutospacing="1" w:after="100" w:afterAutospacing="1" w:line="240" w:lineRule="auto"/>
+        <w:rPr>
+          <w:rFonts w:ascii="Times New Roman" w:eastAsia="Times New Roman" w:hAnsi="Times New Roman" w:cs="Times New Roman"/>
+          <w:sz w:val="24"/>
+          <w:szCs w:val="24"/>
+          <w:lang w:bidi="bn-BD"/>
+        </w:rPr>
+      </w:pPr>
+      <w:r>
+        <w:rPr>
+          <w:rFonts w:ascii="Times New Roman" w:eastAsia="Times New Roman" w:hAnsi="Times New Roman" w:cs="Times New Roman"/>
+          <w:sz w:val="24"/>
+          <w:szCs w:val="24"/>
+          <w:lang w:bidi="bn-BD"/>
+        </w:rPr>
+        <w:t>Create a new layer and then draw your rounded rectangle over the image to match the size you want for your corners.</w:t>
+      </w:r>
+    </w:p>
+    <w:p>
+      <w:pPr>
+        <w:numPr>
+          <w:ilvl w:val="0"/>
+          <w:numId w:val="3"/>
+        </w:numPr>
+        <w:spacing w:before="100" w:beforeAutospacing="1" w:after="100" w:afterAutospacing="1" w:line="240" w:lineRule="auto"/>
+        <w:rPr>
+          <w:rFonts w:ascii="Times New Roman" w:eastAsia="Times New Roman" w:hAnsi="Times New Roman" w:cs="Times New Roman"/>
+          <w:sz w:val="24"/>
+          <w:szCs w:val="24"/>
+          <w:lang w:bidi="bn-BD"/>
+        </w:rPr>
+      </w:pPr>
+      <w:r>
+        <w:rPr>
+          <w:rFonts w:ascii="Times New Roman" w:eastAsia="Times New Roman" w:hAnsi="Times New Roman" w:cs="Times New Roman"/>
+          <w:sz w:val="24"/>
+          <w:szCs w:val="24"/>
+          <w:lang w:bidi="bn-BD"/>
+        </w:rPr>
+        <w:t xml:space="preserve">Once you have the rounded rectangle, right-click on the shape layer and select </w:t>
+      </w:r>
+      <w:r>
+        <w:rPr>
+          <w:rFonts w:ascii="Times New Roman" w:eastAsia="Times New Roman" w:hAnsi="Times New Roman" w:cs="Times New Roman"/>
+          <w:b/>
+          <w:bCs/>
+          <w:sz w:val="24"/>
+          <w:szCs w:val="24"/>
+          <w:lang w:bidi="bn-BD"/>
+        </w:rPr>
+        <w:t>Rasterize</w:t>
+      </w:r>
+      <w:r>
+        <w:rPr>
+          <w:rFonts w:ascii="Times New Roman" w:eastAsia="Times New Roman" w:hAnsi="Times New Roman" w:cs="Times New Roman"/>
+          <w:sz w:val="24"/>
+          <w:szCs w:val="24"/>
+          <w:lang w:bidi="bn-BD"/>
+        </w:rPr>
+        <w:t>.</w:t>
+      </w:r>
+    </w:p>
+    <w:p>
+      <w:pPr>
+        <w:numPr>
+          <w:ilvl w:val="0"/>
+          <w:numId w:val="3"/>
+        </w:numPr>
+        <w:spacing w:before="100" w:beforeAutospacing="1" w:after="100" w:afterAutospacing="1" w:line="240" w:lineRule="auto"/>
+        <w:rPr>
+          <w:rFonts w:ascii="Times New Roman" w:eastAsia="Times New Roman" w:hAnsi="Times New Roman" w:cs="Times New Roman"/>
+          <w:sz w:val="24"/>
+          <w:szCs w:val="24"/>
+          <w:lang w:bidi="bn-BD"/>
+        </w:rPr>
+      </w:pPr>
+      <w:r>
+        <w:rPr>
+          <w:rFonts w:ascii="Times New Roman" w:eastAsia="Times New Roman" w:hAnsi="Times New Roman" w:cs="Times New Roman"/>
+          <w:sz w:val="24"/>
+          <w:szCs w:val="24"/>
+          <w:lang w:bidi="bn-BD"/>
+        </w:rPr>
+        <w:t xml:space="preserve">In the </w:t>
+      </w:r>
+      <w:r>
+        <w:rPr>
+          <w:rFonts w:ascii="Times New Roman" w:eastAsia="Times New Roman" w:hAnsi="Times New Roman" w:cs="Times New Roman"/>
+          <w:b/>
+          <w:bCs/>
+          <w:sz w:val="24"/>
+          <w:szCs w:val="24"/>
+          <w:lang w:bidi="bn-BD"/>
+        </w:rPr>
+        <w:t>Layers panel</w:t>
+      </w:r>
+      <w:r>
+        <w:rPr>
+          <w:rFonts w:ascii="Times New Roman" w:eastAsia="Times New Roman" w:hAnsi="Times New Roman" w:cs="Times New Roman"/>
+          <w:sz w:val="24"/>
+          <w:szCs w:val="24"/>
+          <w:lang w:bidi="bn-BD"/>
+        </w:rPr>
+        <w:t xml:space="preserve">, right-click the shape layer again and choose </w:t>
+      </w:r>
+      <w:r>
+        <w:rPr>
+          <w:rFonts w:ascii="Times New Roman" w:eastAsia="Times New Roman" w:hAnsi="Times New Roman" w:cs="Times New Roman"/>
+          <w:b/>
+          <w:bCs/>
+          <w:sz w:val="24"/>
+          <w:szCs w:val="24"/>
+          <w:lang w:bidi="bn-BD"/>
+        </w:rPr>
+        <w:t>"Select Pixels"</w:t>
+      </w:r>
+      <w:r>
+        <w:rPr>
+          <w:rFonts w:ascii="Times New Roman" w:eastAsia="Times New Roman" w:hAnsi="Times New Roman" w:cs="Times New Roman"/>
+          <w:sz w:val="24"/>
+          <w:szCs w:val="24"/>
+          <w:lang w:bidi="bn-BD"/>
+        </w:rPr>
+        <w:t xml:space="preserve"> to get a selection around the rounded rectangle.</w:t>
+      </w:r>
+    </w:p>
+    <w:p>
+      <w:pPr>
+        <w:numPr>
+          <w:ilvl w:val="0"/>
+          <w:numId w:val="3"/>
+        </w:numPr>
+        <w:spacing w:before="100" w:beforeAutospacing="1" w:after="100" w:afterAutospacing="1" w:line="240" w:lineRule="auto"/>
+        <w:rPr>
+          <w:rFonts w:ascii="Times New Roman" w:eastAsia="Times New Roman" w:hAnsi="Times New Roman" w:cs="Times New Roman"/>
+          <w:sz w:val="24"/>
+          <w:szCs w:val="24"/>
+          <w:lang w:bidi="bn-BD"/>
+        </w:rPr>
+      </w:pPr>
+      <w:r>
+        <w:rPr>
+          <w:rFonts w:ascii="Times New Roman" w:eastAsia="Times New Roman" w:hAnsi="Times New Roman" w:cs="Times New Roman"/>
+          <w:sz w:val="24"/>
+          <w:szCs w:val="24"/>
+          <w:lang w:bidi="bn-BD"/>
+        </w:rPr>
+        <w:t xml:space="preserve">Switch back to your image layer, and with the selection active, go to </w:t>
+      </w:r>
+      <w:r>
+        <w:rPr>
+          <w:rFonts w:ascii="Times New Roman" w:eastAsia="Times New Roman" w:hAnsi="Times New Roman" w:cs="Times New Roman"/>
+          <w:b/>
+          <w:bCs/>
+          <w:sz w:val="24"/>
+          <w:szCs w:val="24"/>
+          <w:lang w:bidi="bn-BD"/>
+        </w:rPr>
+        <w:t>Select &gt; Inverse</w:t>
+      </w:r>
+      <w:r>
+        <w:rPr>
+          <w:rFonts w:ascii="Times New Roman" w:eastAsia="Times New Roman" w:hAnsi="Times New Roman" w:cs="Times New Roman"/>
+          <w:sz w:val="24"/>
+          <w:szCs w:val="24"/>
+          <w:lang w:bidi="bn-BD"/>
+        </w:rPr>
+        <w:t xml:space="preserve"> to invert the selection.</w:t>
+      </w:r>
+    </w:p>
+    <w:p>
+      <w:pPr>
+        <w:numPr>
+          <w:ilvl w:val="0"/>
+          <w:numId w:val="3"/>
+        </w:numPr>
+        <w:spacing w:before="100" w:beforeAutospacing="1" w:after="100" w:afterAutospacing="1" w:line="240" w:lineRule="auto"/>
+        <w:rPr>
+          <w:rFonts w:ascii="Times New Roman" w:eastAsia="Times New Roman" w:hAnsi="Times New Roman" w:cs="Times New Roman"/>
+          <w:sz w:val="24"/>
+          <w:szCs w:val="24"/>
+          <w:lang w:bidi="bn-BD"/>
+        </w:rPr>
+      </w:pPr>
+      <w:r>
+        <w:rPr>
+          <w:rFonts w:ascii="Times New Roman" w:eastAsia="Times New Roman" w:hAnsi="Times New Roman" w:cs="Times New Roman"/>
+          <w:sz w:val="24"/>
+          <w:szCs w:val="24"/>
+          <w:lang w:bidi="bn-BD"/>
+        </w:rPr>
+        <w:t xml:space="preserve">Finally, hit </w:t>
+      </w:r>
+      <w:r>
+        <w:rPr>
+          <w:rFonts w:ascii="Times New Roman" w:eastAsia="Times New Roman" w:hAnsi="Times New Roman" w:cs="Times New Roman"/>
+          <w:b/>
+          <w:bCs/>
+          <w:sz w:val="24"/>
+          <w:szCs w:val="24"/>
+          <w:lang w:bidi="bn-BD"/>
+        </w:rPr>
+        <w:t>Delete</w:t>
+      </w:r>
+      <w:r>
+        <w:rPr>
+          <w:rFonts w:ascii="Times New Roman" w:eastAsia="Times New Roman" w:hAnsi="Times New Roman" w:cs="Times New Roman"/>
+          <w:sz w:val="24"/>
+          <w:szCs w:val="24"/>
+          <w:lang w:bidi="bn-BD"/>
+        </w:rPr>
+        <w:t xml:space="preserve"> to remove the outside corners, leaving the image with rounded corners.</w:t>
+      </w:r>
+    </w:p>
+    <w:p>
+      <w:pPr>
+        <w:spacing w:before="100" w:beforeAutospacing="1" w:after="100" w:afterAutospacing="1" w:line="240" w:lineRule="auto"/>
+        <w:rPr>
+          <w:rFonts w:ascii="Times New Roman" w:eastAsia="Times New Roman" w:hAnsi="Times New Roman" w:cs="Times New Roman"/>
+          <w:sz w:val="24"/>
+          <w:szCs w:val="24"/>
+          <w:lang w:bidi="bn-BD"/>
+        </w:rPr>
+      </w:pPr>
+      <w:r>
+        <w:rPr>
+          <w:rFonts w:ascii="Times New Roman" w:eastAsia="Times New Roman" w:hAnsi="Times New Roman" w:cs="Times New Roman"/>
+          <w:sz w:val="24"/>
+          <w:szCs w:val="24"/>
+          <w:lang w:bidi="bn-BD"/>
+        </w:rPr>
+        <w:t xml:space="preserve">You can then export your image by going to </w:t>
+      </w:r>
+      <w:r>
+        <w:rPr>
+          <w:rFonts w:ascii="Times New Roman" w:eastAsia="Times New Roman" w:hAnsi="Times New Roman" w:cs="Times New Roman"/>
+          <w:b/>
+          <w:bCs/>
+          <w:sz w:val="24"/>
+          <w:szCs w:val="24"/>
+          <w:lang w:bidi="bn-BD"/>
+        </w:rPr>
+        <w:t xml:space="preserve">File &gt; Export </w:t>
+      </w:r>
+      <w:proofErr w:type="gramStart"/>
+      <w:r>
+        <w:rPr>
+          <w:rFonts w:ascii="Times New Roman" w:eastAsia="Times New Roman" w:hAnsi="Times New Roman" w:cs="Times New Roman"/>
+          <w:b/>
+          <w:bCs/>
+          <w:sz w:val="24"/>
+          <w:szCs w:val="24"/>
+          <w:lang w:bidi="bn-BD"/>
+        </w:rPr>
+        <w:t>As</w:t>
+      </w:r>
+      <w:proofErr w:type="gramEnd"/>
+      <w:r>
+        <w:rPr>
+          <w:rFonts w:ascii="Times New Roman" w:eastAsia="Times New Roman" w:hAnsi="Times New Roman" w:cs="Times New Roman"/>
+          <w:sz w:val="24"/>
+          <w:szCs w:val="24"/>
+          <w:lang w:bidi="bn-BD"/>
+        </w:rPr>
+        <w:t xml:space="preserve"> and choosing your desired format (e.g., PNG for transparency).</w:t>
+      </w:r>
+      <w:r>
+        <w:rPr>
+          <w:rFonts w:ascii="Times New Roman" w:eastAsia="Times New Roman" w:hAnsi="Times New Roman" w:cs="Times New Roman"/>
+          <w:sz w:val="24"/>
+          <w:szCs w:val="24"/>
+          <w:lang w:bidi="bn-BD"/>
+        </w:rPr>
+        <w:tab/>
+      </w:r>
+    </w:p>
+    <w:p>
+      <w:pPr>
+        <w:spacing w:before="100" w:beforeAutospacing="1" w:after="100" w:afterAutospacing="1" w:line="240" w:lineRule="auto"/>
+        <w:rPr>
+          <w:rFonts w:ascii="Times New Roman" w:eastAsia="Times New Roman" w:hAnsi="Times New Roman" w:cs="Times New Roman"/>
+          <w:sz w:val="24"/>
+          <w:szCs w:val="24"/>
+          <w:lang w:bidi="bn-BD"/>
+        </w:rPr>
+      </w:pPr>
+      <w:proofErr w:type="spellStart"/>
+      <w:r>
+        <w:rPr>
+          <w:rFonts w:ascii="Times New Roman" w:eastAsia="Times New Roman" w:hAnsi="Times New Roman" w:cs="Times New Roman"/>
+          <w:sz w:val="24"/>
+          <w:szCs w:val="24"/>
+          <w:lang w:bidi="bn-BD"/>
+        </w:rPr>
+        <w:t>Photopea</w:t>
+      </w:r>
+      <w:proofErr w:type="spellEnd"/>
+      <w:r>
+        <w:rPr>
+          <w:rFonts w:ascii="Times New Roman" w:eastAsia="Times New Roman" w:hAnsi="Times New Roman" w:cs="Times New Roman"/>
+          <w:sz w:val="24"/>
+          <w:szCs w:val="24"/>
+          <w:lang w:bidi="bn-BD"/>
+        </w:rPr>
+        <w:t xml:space="preserve"> provides powerful tools that allow for tasks like this with ease!</w:t>
+      </w:r>
+    </w:p>
+    <w:p>
+      <w:pPr>
+        <w:spacing w:before="100" w:beforeAutospacing="1" w:after="100" w:afterAutospacing="1" w:line="240" w:lineRule="auto"/>
+        <w:rPr>
+          <w:rFonts w:ascii="Times New Roman" w:eastAsia="Times New Roman" w:hAnsi="Times New Roman" w:cs="Times New Roman"/>
+          <w:sz w:val="24"/>
+          <w:szCs w:val="24"/>
+          <w:lang w:bidi="bn-BD"/>
+        </w:rPr>
+      </w:pPr>
+    </w:p>
+    <w:p>
+      <w:pPr>
+        <w:spacing w:before="100" w:beforeAutospacing="1" w:after="100" w:afterAutospacing="1" w:line="240" w:lineRule="auto"/>
+        <w:rPr>
+          <w:rFonts w:ascii="Times New Roman" w:eastAsia="Times New Roman" w:hAnsi="Times New Roman" w:cs="Times New Roman"/>
+          <w:sz w:val="24"/>
+          <w:szCs w:val="24"/>
+          <w:lang w:bidi="bn-BD"/>
+        </w:rPr>
+      </w:pPr>
+      <w:r>
+        <w:rPr>
+          <w:rFonts w:ascii="Times New Roman" w:eastAsia="Times New Roman" w:hAnsi="Times New Roman" w:cs="Times New Roman"/>
+          <w:sz w:val="24"/>
+          <w:szCs w:val="24"/>
+          <w:lang w:bidi="bn-BD"/>
+        </w:rPr>
+        <w:t xml:space="preserve">To add a transparent background to an image using </w:t>
+      </w:r>
+      <w:proofErr w:type="spellStart"/>
+      <w:r>
+        <w:rPr>
+          <w:rFonts w:ascii="Times New Roman" w:eastAsia="Times New Roman" w:hAnsi="Times New Roman" w:cs="Times New Roman"/>
+          <w:b/>
+          <w:bCs/>
+          <w:sz w:val="24"/>
+          <w:szCs w:val="24"/>
+          <w:lang w:bidi="bn-BD"/>
+        </w:rPr>
+        <w:t>Photopea</w:t>
+      </w:r>
+      <w:proofErr w:type="spellEnd"/>
+      <w:r>
+        <w:rPr>
+          <w:rFonts w:ascii="Times New Roman" w:eastAsia="Times New Roman" w:hAnsi="Times New Roman" w:cs="Times New Roman"/>
+          <w:sz w:val="24"/>
+          <w:szCs w:val="24"/>
+          <w:lang w:bidi="bn-BD"/>
+        </w:rPr>
+        <w:t>, follow these steps:</w:t>
+      </w:r>
+    </w:p>
+    <w:p>
+      <w:pPr>
+        <w:numPr>
+          <w:ilvl w:val="0"/>
+          <w:numId w:val="4"/>
+        </w:numPr>
+        <w:spacing w:before="100" w:beforeAutospacing="1" w:after="100" w:afterAutospacing="1" w:line="240" w:lineRule="auto"/>
+        <w:rPr>
+          <w:rFonts w:ascii="Times New Roman" w:eastAsia="Times New Roman" w:hAnsi="Times New Roman" w:cs="Times New Roman"/>
+          <w:sz w:val="24"/>
+          <w:szCs w:val="24"/>
+          <w:lang w:bidi="bn-BD"/>
+        </w:rPr>
+      </w:pPr>
+      <w:r>
+        <w:rPr>
+          <w:rFonts w:ascii="Times New Roman" w:eastAsia="Times New Roman" w:hAnsi="Times New Roman" w:cs="Times New Roman"/>
+          <w:b/>
+          <w:bCs/>
+          <w:sz w:val="24"/>
+          <w:szCs w:val="24"/>
+          <w:lang w:bidi="bn-BD"/>
+        </w:rPr>
+        <w:t>Open your image</w:t>
+      </w:r>
+      <w:r>
+        <w:rPr>
+          <w:rFonts w:ascii="Times New Roman" w:eastAsia="Times New Roman" w:hAnsi="Times New Roman" w:cs="Times New Roman"/>
+          <w:sz w:val="24"/>
+          <w:szCs w:val="24"/>
+          <w:lang w:bidi="bn-BD"/>
+        </w:rPr>
+        <w:t xml:space="preserve">: Go to </w:t>
+      </w:r>
+      <w:hyperlink r:id="rId6" w:tgtFrame="_new" w:history="1">
+        <w:proofErr w:type="spellStart"/>
+        <w:r>
+          <w:rPr>
+            <w:rFonts w:ascii="Times New Roman" w:eastAsia="Times New Roman" w:hAnsi="Times New Roman" w:cs="Times New Roman"/>
+            <w:color w:val="0000FF"/>
+            <w:sz w:val="24"/>
+            <w:szCs w:val="24"/>
+            <w:u w:val="single"/>
+            <w:lang w:bidi="bn-BD"/>
+          </w:rPr>
+          <w:t>Photopea</w:t>
+        </w:r>
+        <w:proofErr w:type="spellEnd"/>
+      </w:hyperlink>
+      <w:r>
+        <w:rPr>
+          <w:rFonts w:ascii="Times New Roman" w:eastAsia="Times New Roman" w:hAnsi="Times New Roman" w:cs="Times New Roman"/>
+          <w:sz w:val="24"/>
+          <w:szCs w:val="24"/>
+          <w:lang w:bidi="bn-BD"/>
+        </w:rPr>
+        <w:t xml:space="preserve"> and open the image you want to edit by clicking </w:t>
+      </w:r>
+      <w:r>
+        <w:rPr>
+          <w:rFonts w:ascii="Times New Roman" w:eastAsia="Times New Roman" w:hAnsi="Times New Roman" w:cs="Times New Roman"/>
+          <w:b/>
+          <w:bCs/>
+          <w:sz w:val="24"/>
+          <w:szCs w:val="24"/>
+          <w:lang w:bidi="bn-BD"/>
+        </w:rPr>
+        <w:t>File &gt; Open</w:t>
+      </w:r>
+      <w:r>
+        <w:rPr>
+          <w:rFonts w:ascii="Times New Roman" w:eastAsia="Times New Roman" w:hAnsi="Times New Roman" w:cs="Times New Roman"/>
+          <w:sz w:val="24"/>
+          <w:szCs w:val="24"/>
+          <w:lang w:bidi="bn-BD"/>
+        </w:rPr>
+        <w:t>.</w:t>
+      </w:r>
+    </w:p>
+    <w:p>
+      <w:pPr>
+        <w:numPr>
+          <w:ilvl w:val="0"/>
+          <w:numId w:val="4"/>
+        </w:numPr>
+        <w:spacing w:before="100" w:beforeAutospacing="1" w:after="100" w:afterAutospacing="1" w:line="240" w:lineRule="auto"/>
+        <w:rPr>
+          <w:rFonts w:ascii="Times New Roman" w:eastAsia="Times New Roman" w:hAnsi="Times New Roman" w:cs="Times New Roman"/>
+          <w:sz w:val="24"/>
+          <w:szCs w:val="24"/>
+          <w:lang w:bidi="bn-BD"/>
+        </w:rPr>
+      </w:pPr>
+      <w:r>
+        <w:rPr>
+          <w:rFonts w:ascii="Times New Roman" w:eastAsia="Times New Roman" w:hAnsi="Times New Roman" w:cs="Times New Roman"/>
+          <w:b/>
+          <w:bCs/>
+          <w:sz w:val="24"/>
+          <w:szCs w:val="24"/>
+          <w:lang w:bidi="bn-BD"/>
+        </w:rPr>
+        <w:t>Unlock the background layer</w:t>
+      </w:r>
+      <w:r>
+        <w:rPr>
+          <w:rFonts w:ascii="Times New Roman" w:eastAsia="Times New Roman" w:hAnsi="Times New Roman" w:cs="Times New Roman"/>
+          <w:sz w:val="24"/>
+          <w:szCs w:val="24"/>
+          <w:lang w:bidi="bn-BD"/>
+        </w:rPr>
+        <w:t>: If your image is a background layer (usually locked), double-click on the layer in the Layers panel to unlock it.</w:t>
+      </w:r>
+    </w:p>
+    <w:p>
+      <w:pPr>
+        <w:numPr>
+          <w:ilvl w:val="0"/>
+          <w:numId w:val="4"/>
+        </w:numPr>
+        <w:spacing w:before="100" w:beforeAutospacing="1" w:after="100" w:afterAutospacing="1" w:line="240" w:lineRule="auto"/>
+        <w:rPr>
+          <w:rFonts w:ascii="Times New Roman" w:eastAsia="Times New Roman" w:hAnsi="Times New Roman" w:cs="Times New Roman"/>
+          <w:sz w:val="24"/>
+          <w:szCs w:val="24"/>
+          <w:lang w:bidi="bn-BD"/>
+        </w:rPr>
+      </w:pPr>
+      <w:r>
+        <w:rPr>
+          <w:rFonts w:ascii="Times New Roman" w:eastAsia="Times New Roman" w:hAnsi="Times New Roman" w:cs="Times New Roman"/>
+          <w:b/>
+          <w:bCs/>
+          <w:sz w:val="24"/>
+          <w:szCs w:val="24"/>
+          <w:lang w:bidi="bn-BD"/>
+        </w:rPr>
+        <w:t>Select the background</w:t>
+      </w:r>
+      <w:r>
+        <w:rPr>
+          <w:rFonts w:ascii="Times New Roman" w:eastAsia="Times New Roman" w:hAnsi="Times New Roman" w:cs="Times New Roman"/>
+          <w:sz w:val="24"/>
+          <w:szCs w:val="24"/>
+          <w:lang w:bidi="bn-BD"/>
+        </w:rPr>
+        <w:t>:</w:t>
+      </w:r>
+    </w:p>
+    <w:p>
+      <w:pPr>
+        <w:numPr>
+          <w:ilvl w:val="1"/>
+          <w:numId w:val="4"/>
+        </w:numPr>
+        <w:spacing w:before="100" w:beforeAutospacing="1" w:after="100" w:afterAutospacing="1" w:line="240" w:lineRule="auto"/>
+        <w:rPr>
+          <w:rFonts w:ascii="Times New Roman" w:eastAsia="Times New Roman" w:hAnsi="Times New Roman" w:cs="Times New Roman"/>
+          <w:sz w:val="24"/>
+          <w:szCs w:val="24"/>
+          <w:lang w:bidi="bn-BD"/>
+        </w:rPr>
+      </w:pPr>
+      <w:r>
+        <w:rPr>
+          <w:rFonts w:ascii="Times New Roman" w:eastAsia="Times New Roman" w:hAnsi="Times New Roman" w:cs="Times New Roman"/>
+          <w:sz w:val="24"/>
+          <w:szCs w:val="24"/>
+          <w:lang w:bidi="bn-BD"/>
+        </w:rPr>
+        <w:t xml:space="preserve">Use a selection tool like the </w:t>
+      </w:r>
+      <w:r>
+        <w:rPr>
+          <w:rFonts w:ascii="Times New Roman" w:eastAsia="Times New Roman" w:hAnsi="Times New Roman" w:cs="Times New Roman"/>
+          <w:b/>
+          <w:bCs/>
+          <w:sz w:val="24"/>
+          <w:szCs w:val="24"/>
+          <w:lang w:bidi="bn-BD"/>
+        </w:rPr>
+        <w:t>Magic Wand Tool</w:t>
+      </w:r>
+      <w:r>
+        <w:rPr>
+          <w:rFonts w:ascii="Times New Roman" w:eastAsia="Times New Roman" w:hAnsi="Times New Roman" w:cs="Times New Roman"/>
+          <w:sz w:val="24"/>
+          <w:szCs w:val="24"/>
+          <w:lang w:bidi="bn-BD"/>
+        </w:rPr>
+        <w:t xml:space="preserve"> (W) or </w:t>
+      </w:r>
+      <w:r>
+        <w:rPr>
+          <w:rFonts w:ascii="Times New Roman" w:eastAsia="Times New Roman" w:hAnsi="Times New Roman" w:cs="Times New Roman"/>
+          <w:b/>
+          <w:bCs/>
+          <w:sz w:val="24"/>
+          <w:szCs w:val="24"/>
+          <w:lang w:bidi="bn-BD"/>
+        </w:rPr>
+        <w:t>Lasso Tool</w:t>
+      </w:r>
+      <w:r>
+        <w:rPr>
+          <w:rFonts w:ascii="Times New Roman" w:eastAsia="Times New Roman" w:hAnsi="Times New Roman" w:cs="Times New Roman"/>
+          <w:sz w:val="24"/>
+          <w:szCs w:val="24"/>
+          <w:lang w:bidi="bn-BD"/>
+        </w:rPr>
+        <w:t xml:space="preserve"> to select the background. You can adjust the </w:t>
+      </w:r>
+      <w:r>
+        <w:rPr>
+          <w:rFonts w:ascii="Times New Roman" w:eastAsia="Times New Roman" w:hAnsi="Times New Roman" w:cs="Times New Roman"/>
+          <w:b/>
+          <w:bCs/>
+          <w:sz w:val="24"/>
+          <w:szCs w:val="24"/>
+          <w:lang w:bidi="bn-BD"/>
+        </w:rPr>
+        <w:t>Tolerance</w:t>
+      </w:r>
+      <w:r>
+        <w:rPr>
+          <w:rFonts w:ascii="Times New Roman" w:eastAsia="Times New Roman" w:hAnsi="Times New Roman" w:cs="Times New Roman"/>
+          <w:sz w:val="24"/>
+          <w:szCs w:val="24"/>
+          <w:lang w:bidi="bn-BD"/>
+        </w:rPr>
+        <w:t xml:space="preserve"> of the Magic Wand to select more or less of the background depending on its complexity.</w:t>
+      </w:r>
+    </w:p>
+    <w:p>
+      <w:pPr>
+        <w:numPr>
+          <w:ilvl w:val="1"/>
+          <w:numId w:val="4"/>
+        </w:numPr>
+        <w:spacing w:before="100" w:beforeAutospacing="1" w:after="100" w:afterAutospacing="1" w:line="240" w:lineRule="auto"/>
+        <w:rPr>
+          <w:rFonts w:ascii="Times New Roman" w:eastAsia="Times New Roman" w:hAnsi="Times New Roman" w:cs="Times New Roman"/>
+          <w:sz w:val="24"/>
+          <w:szCs w:val="24"/>
+          <w:lang w:bidi="bn-BD"/>
+        </w:rPr>
+      </w:pPr>
+      <w:r>
+        <w:rPr>
+          <w:rFonts w:ascii="Times New Roman" w:eastAsia="Times New Roman" w:hAnsi="Times New Roman" w:cs="Times New Roman"/>
+          <w:sz w:val="24"/>
+          <w:szCs w:val="24"/>
+          <w:lang w:bidi="bn-BD"/>
+        </w:rPr>
+        <w:t xml:space="preserve">If the selection includes unwanted areas, hold the </w:t>
+      </w:r>
+      <w:r>
+        <w:rPr>
+          <w:rFonts w:ascii="Times New Roman" w:eastAsia="Times New Roman" w:hAnsi="Times New Roman" w:cs="Times New Roman"/>
+          <w:b/>
+          <w:bCs/>
+          <w:sz w:val="24"/>
+          <w:szCs w:val="24"/>
+          <w:lang w:bidi="bn-BD"/>
+        </w:rPr>
+        <w:t>Alt</w:t>
+      </w:r>
+      <w:r>
+        <w:rPr>
+          <w:rFonts w:ascii="Times New Roman" w:eastAsia="Times New Roman" w:hAnsi="Times New Roman" w:cs="Times New Roman"/>
+          <w:sz w:val="24"/>
+          <w:szCs w:val="24"/>
+          <w:lang w:bidi="bn-BD"/>
+        </w:rPr>
+        <w:t xml:space="preserve"> key to remove parts of the selection or the </w:t>
+      </w:r>
+      <w:r>
+        <w:rPr>
+          <w:rFonts w:ascii="Times New Roman" w:eastAsia="Times New Roman" w:hAnsi="Times New Roman" w:cs="Times New Roman"/>
+          <w:b/>
+          <w:bCs/>
+          <w:sz w:val="24"/>
+          <w:szCs w:val="24"/>
+          <w:lang w:bidi="bn-BD"/>
+        </w:rPr>
+        <w:t>Shift</w:t>
+      </w:r>
+      <w:r>
+        <w:rPr>
+          <w:rFonts w:ascii="Times New Roman" w:eastAsia="Times New Roman" w:hAnsi="Times New Roman" w:cs="Times New Roman"/>
+          <w:sz w:val="24"/>
+          <w:szCs w:val="24"/>
+          <w:lang w:bidi="bn-BD"/>
+        </w:rPr>
+        <w:t xml:space="preserve"> key to add areas.</w:t>
+      </w:r>
+    </w:p>
+    <w:p>
+      <w:pPr>
+        <w:numPr>
+          <w:ilvl w:val="0"/>
+          <w:numId w:val="4"/>
+        </w:numPr>
+        <w:spacing w:before="100" w:beforeAutospacing="1" w:after="100" w:afterAutospacing="1" w:line="240" w:lineRule="auto"/>
+        <w:rPr>
+          <w:rFonts w:ascii="Times New Roman" w:eastAsia="Times New Roman" w:hAnsi="Times New Roman" w:cs="Times New Roman"/>
+          <w:sz w:val="24"/>
+          <w:szCs w:val="24"/>
+          <w:lang w:bidi="bn-BD"/>
+        </w:rPr>
+      </w:pPr>
+      <w:r>
+        <w:rPr>
+          <w:rFonts w:ascii="Times New Roman" w:eastAsia="Times New Roman" w:hAnsi="Times New Roman" w:cs="Times New Roman"/>
+          <w:b/>
+          <w:bCs/>
+          <w:sz w:val="24"/>
+          <w:szCs w:val="24"/>
+          <w:lang w:bidi="bn-BD"/>
+        </w:rPr>
+        <w:lastRenderedPageBreak/>
+        <w:t>Delete the background</w:t>
+      </w:r>
+      <w:r>
+        <w:rPr>
+          <w:rFonts w:ascii="Times New Roman" w:eastAsia="Times New Roman" w:hAnsi="Times New Roman" w:cs="Times New Roman"/>
+          <w:sz w:val="24"/>
+          <w:szCs w:val="24"/>
+          <w:lang w:bidi="bn-BD"/>
+        </w:rPr>
+        <w:t xml:space="preserve">: After selecting the background, hit the </w:t>
+      </w:r>
+      <w:r>
+        <w:rPr>
+          <w:rFonts w:ascii="Times New Roman" w:eastAsia="Times New Roman" w:hAnsi="Times New Roman" w:cs="Times New Roman"/>
+          <w:b/>
+          <w:bCs/>
+          <w:sz w:val="24"/>
+          <w:szCs w:val="24"/>
+          <w:lang w:bidi="bn-BD"/>
+        </w:rPr>
+        <w:t>Delete</w:t>
+      </w:r>
+      <w:r>
+        <w:rPr>
+          <w:rFonts w:ascii="Times New Roman" w:eastAsia="Times New Roman" w:hAnsi="Times New Roman" w:cs="Times New Roman"/>
+          <w:sz w:val="24"/>
+          <w:szCs w:val="24"/>
+          <w:lang w:bidi="bn-BD"/>
+        </w:rPr>
+        <w:t xml:space="preserve"> key on your keyboard. This will remove the background and replace it with a transparent grid (which represents transparency in </w:t>
+      </w:r>
+      <w:proofErr w:type="spellStart"/>
+      <w:r>
+        <w:rPr>
+          <w:rFonts w:ascii="Times New Roman" w:eastAsia="Times New Roman" w:hAnsi="Times New Roman" w:cs="Times New Roman"/>
+          <w:sz w:val="24"/>
+          <w:szCs w:val="24"/>
+          <w:lang w:bidi="bn-BD"/>
+        </w:rPr>
+        <w:t>Photopea</w:t>
+      </w:r>
+      <w:proofErr w:type="spellEnd"/>
+      <w:r>
+        <w:rPr>
+          <w:rFonts w:ascii="Times New Roman" w:eastAsia="Times New Roman" w:hAnsi="Times New Roman" w:cs="Times New Roman"/>
+          <w:sz w:val="24"/>
+          <w:szCs w:val="24"/>
+          <w:lang w:bidi="bn-BD"/>
+        </w:rPr>
+        <w:t>).</w:t>
+      </w:r>
+    </w:p>
+    <w:p>
+      <w:pPr>
+        <w:numPr>
+          <w:ilvl w:val="0"/>
+          <w:numId w:val="4"/>
+        </w:numPr>
+        <w:spacing w:before="100" w:beforeAutospacing="1" w:after="100" w:afterAutospacing="1" w:line="240" w:lineRule="auto"/>
+        <w:rPr>
+          <w:rFonts w:ascii="Times New Roman" w:eastAsia="Times New Roman" w:hAnsi="Times New Roman" w:cs="Times New Roman"/>
+          <w:sz w:val="24"/>
+          <w:szCs w:val="24"/>
+          <w:lang w:bidi="bn-BD"/>
+        </w:rPr>
+      </w:pPr>
+      <w:r>
+        <w:rPr>
+          <w:rFonts w:ascii="Times New Roman" w:eastAsia="Times New Roman" w:hAnsi="Times New Roman" w:cs="Times New Roman"/>
+          <w:b/>
+          <w:bCs/>
+          <w:sz w:val="24"/>
+          <w:szCs w:val="24"/>
+          <w:lang w:bidi="bn-BD"/>
+        </w:rPr>
+        <w:t>Refine edges (optional)</w:t>
+      </w:r>
+      <w:r>
+        <w:rPr>
+          <w:rFonts w:ascii="Times New Roman" w:eastAsia="Times New Roman" w:hAnsi="Times New Roman" w:cs="Times New Roman"/>
+          <w:sz w:val="24"/>
+          <w:szCs w:val="24"/>
+          <w:lang w:bidi="bn-BD"/>
+        </w:rPr>
+        <w:t xml:space="preserve">: If the edges of your selection aren't smooth, use the </w:t>
+      </w:r>
+      <w:r>
+        <w:rPr>
+          <w:rFonts w:ascii="Times New Roman" w:eastAsia="Times New Roman" w:hAnsi="Times New Roman" w:cs="Times New Roman"/>
+          <w:b/>
+          <w:bCs/>
+          <w:sz w:val="24"/>
+          <w:szCs w:val="24"/>
+          <w:lang w:bidi="bn-BD"/>
+        </w:rPr>
+        <w:t>Select &gt; Modify &gt; Feather</w:t>
+      </w:r>
+      <w:r>
+        <w:rPr>
+          <w:rFonts w:ascii="Times New Roman" w:eastAsia="Times New Roman" w:hAnsi="Times New Roman" w:cs="Times New Roman"/>
+          <w:sz w:val="24"/>
+          <w:szCs w:val="24"/>
+          <w:lang w:bidi="bn-BD"/>
+        </w:rPr>
+        <w:t xml:space="preserve"> option to soften them. You can also use </w:t>
+      </w:r>
+      <w:r>
+        <w:rPr>
+          <w:rFonts w:ascii="Times New Roman" w:eastAsia="Times New Roman" w:hAnsi="Times New Roman" w:cs="Times New Roman"/>
+          <w:b/>
+          <w:bCs/>
+          <w:sz w:val="24"/>
+          <w:szCs w:val="24"/>
+          <w:lang w:bidi="bn-BD"/>
+        </w:rPr>
+        <w:t>Select &gt; Refine Edge</w:t>
+      </w:r>
+      <w:r>
+        <w:rPr>
+          <w:rFonts w:ascii="Times New Roman" w:eastAsia="Times New Roman" w:hAnsi="Times New Roman" w:cs="Times New Roman"/>
+          <w:sz w:val="24"/>
+          <w:szCs w:val="24"/>
+          <w:lang w:bidi="bn-BD"/>
+        </w:rPr>
+        <w:t xml:space="preserve"> for more control.</w:t>
+      </w:r>
+    </w:p>
+    <w:p>
+      <w:pPr>
+        <w:numPr>
+          <w:ilvl w:val="0"/>
+          <w:numId w:val="4"/>
+        </w:numPr>
+        <w:spacing w:before="100" w:beforeAutospacing="1" w:after="100" w:afterAutospacing="1" w:line="240" w:lineRule="auto"/>
+        <w:rPr>
+          <w:rFonts w:ascii="Times New Roman" w:eastAsia="Times New Roman" w:hAnsi="Times New Roman" w:cs="Times New Roman"/>
+          <w:sz w:val="24"/>
+          <w:szCs w:val="24"/>
+          <w:lang w:bidi="bn-BD"/>
+        </w:rPr>
+      </w:pPr>
+      <w:r>
+        <w:rPr>
+          <w:rFonts w:ascii="Times New Roman" w:eastAsia="Times New Roman" w:hAnsi="Times New Roman" w:cs="Times New Roman"/>
+          <w:b/>
+          <w:bCs/>
+          <w:sz w:val="24"/>
+          <w:szCs w:val="24"/>
+          <w:lang w:bidi="bn-BD"/>
+        </w:rPr>
+        <w:t>Save as PNG</w:t>
+      </w:r>
+      <w:r>
+        <w:rPr>
+          <w:rFonts w:ascii="Times New Roman" w:eastAsia="Times New Roman" w:hAnsi="Times New Roman" w:cs="Times New Roman"/>
+          <w:sz w:val="24"/>
+          <w:szCs w:val="24"/>
+          <w:lang w:bidi="bn-BD"/>
+        </w:rPr>
+        <w:t>:</w:t>
+      </w:r>
+    </w:p>
+    <w:p>
+      <w:pPr>
+        <w:numPr>
+          <w:ilvl w:val="1"/>
+          <w:numId w:val="4"/>
+        </w:numPr>
+        <w:spacing w:before="100" w:beforeAutospacing="1" w:after="100" w:afterAutospacing="1" w:line="240" w:lineRule="auto"/>
+        <w:rPr>
+          <w:rFonts w:ascii="Times New Roman" w:eastAsia="Times New Roman" w:hAnsi="Times New Roman" w:cs="Times New Roman"/>
+          <w:sz w:val="24"/>
+          <w:szCs w:val="24"/>
+          <w:lang w:bidi="bn-BD"/>
+        </w:rPr>
+      </w:pPr>
+      <w:r>
+        <w:rPr>
+          <w:rFonts w:ascii="Times New Roman" w:eastAsia="Times New Roman" w:hAnsi="Times New Roman" w:cs="Times New Roman"/>
+          <w:sz w:val="24"/>
+          <w:szCs w:val="24"/>
+          <w:lang w:bidi="bn-BD"/>
+        </w:rPr>
+        <w:t xml:space="preserve">To keep the transparency, save the image as a </w:t>
+      </w:r>
+      <w:r>
+        <w:rPr>
+          <w:rFonts w:ascii="Times New Roman" w:eastAsia="Times New Roman" w:hAnsi="Times New Roman" w:cs="Times New Roman"/>
+          <w:b/>
+          <w:bCs/>
+          <w:sz w:val="24"/>
+          <w:szCs w:val="24"/>
+          <w:lang w:bidi="bn-BD"/>
+        </w:rPr>
+        <w:t>PNG</w:t>
+      </w:r>
+      <w:r>
+        <w:rPr>
+          <w:rFonts w:ascii="Times New Roman" w:eastAsia="Times New Roman" w:hAnsi="Times New Roman" w:cs="Times New Roman"/>
+          <w:sz w:val="24"/>
+          <w:szCs w:val="24"/>
+          <w:lang w:bidi="bn-BD"/>
+        </w:rPr>
+        <w:t xml:space="preserve"> file by going to </w:t>
+      </w:r>
+      <w:r>
+        <w:rPr>
+          <w:rFonts w:ascii="Times New Roman" w:eastAsia="Times New Roman" w:hAnsi="Times New Roman" w:cs="Times New Roman"/>
+          <w:b/>
+          <w:bCs/>
+          <w:sz w:val="24"/>
+          <w:szCs w:val="24"/>
+          <w:lang w:bidi="bn-BD"/>
+        </w:rPr>
+        <w:t xml:space="preserve">File &gt; Export </w:t>
+      </w:r>
+      <w:proofErr w:type="gramStart"/>
+      <w:r>
+        <w:rPr>
+          <w:rFonts w:ascii="Times New Roman" w:eastAsia="Times New Roman" w:hAnsi="Times New Roman" w:cs="Times New Roman"/>
+          <w:b/>
+          <w:bCs/>
+          <w:sz w:val="24"/>
+          <w:szCs w:val="24"/>
+          <w:lang w:bidi="bn-BD"/>
+        </w:rPr>
+        <w:t>As</w:t>
+      </w:r>
+      <w:proofErr w:type="gramEnd"/>
+      <w:r>
+        <w:rPr>
+          <w:rFonts w:ascii="Times New Roman" w:eastAsia="Times New Roman" w:hAnsi="Times New Roman" w:cs="Times New Roman"/>
+          <w:b/>
+          <w:bCs/>
+          <w:sz w:val="24"/>
+          <w:szCs w:val="24"/>
+          <w:lang w:bidi="bn-BD"/>
+        </w:rPr>
+        <w:t xml:space="preserve"> &gt; PNG</w:t>
+      </w:r>
+      <w:r>
+        <w:rPr>
+          <w:rFonts w:ascii="Times New Roman" w:eastAsia="Times New Roman" w:hAnsi="Times New Roman" w:cs="Times New Roman"/>
+          <w:sz w:val="24"/>
+          <w:szCs w:val="24"/>
+          <w:lang w:bidi="bn-BD"/>
+        </w:rPr>
+        <w:t>. PNG format supports transparency, unlike JPEG.</w:t>
+      </w:r>
+    </w:p>
+    <w:p>
+      <w:pPr>
+        <w:spacing w:before="100" w:beforeAutospacing="1" w:after="100" w:afterAutospacing="1" w:line="240" w:lineRule="auto"/>
+        <w:rPr>
+          <w:rFonts w:ascii="Times New Roman" w:eastAsia="Times New Roman" w:hAnsi="Times New Roman" w:cs="Times New Roman"/>
+          <w:sz w:val="24"/>
+          <w:szCs w:val="24"/>
+          <w:lang w:bidi="bn-BD"/>
+        </w:rPr>
+      </w:pPr>
+      <w:r>
+        <w:rPr>
+          <w:rFonts w:ascii="Times New Roman" w:eastAsia="Times New Roman" w:hAnsi="Times New Roman" w:cs="Times New Roman"/>
+          <w:sz w:val="24"/>
+          <w:szCs w:val="24"/>
+          <w:lang w:bidi="bn-BD"/>
+        </w:rPr>
+        <w:t>This will give you an image with a transparent background!</w:t>
+      </w:r>
+    </w:p>
+    <w:p>
+      <w:pPr>
+        <w:spacing w:before="100" w:beforeAutospacing="1" w:after="100" w:afterAutospacing="1" w:line="240" w:lineRule="auto"/>
+        <w:rPr>
+          <w:rFonts w:ascii="Times New Roman" w:eastAsia="Times New Roman" w:hAnsi="Times New Roman" w:cs="Times New Roman"/>
+          <w:sz w:val="24"/>
+          <w:szCs w:val="24"/>
+          <w:lang w:bidi="bn-BD"/>
+        </w:rPr>
+      </w:pPr>
+    </w:p>
+    <w:p>
+      <w:pPr>
+        <w:spacing w:before="100" w:beforeAutospacing="1" w:after="100" w:afterAutospacing="1" w:line="240" w:lineRule="auto"/>
+        <w:rPr>
+          <w:rFonts w:ascii="Times New Roman" w:eastAsia="Times New Roman" w:hAnsi="Times New Roman" w:cs="Times New Roman"/>
+          <w:sz w:val="24"/>
+          <w:szCs w:val="24"/>
+          <w:lang w:bidi="bn-BD"/>
+        </w:rPr>
+      </w:pPr>
+    </w:p>
+    <w:p>
+      <w:pPr>
+        <w:spacing w:before="100" w:beforeAutospacing="1" w:after="100" w:afterAutospacing="1" w:line="240" w:lineRule="auto"/>
+        <w:rPr>
+          <w:rFonts w:ascii="Times New Roman" w:eastAsia="Times New Roman" w:hAnsi="Times New Roman" w:cs="Times New Roman"/>
+          <w:sz w:val="24"/>
+          <w:szCs w:val="24"/>
+          <w:lang w:bidi="bn-BD"/>
+        </w:rPr>
+      </w:pPr>
+    </w:p>
+    <w:p>
+      <w:pPr>
+        <w:pStyle w:val="NormalWeb"/>
+      </w:pPr>
+      <w:r>
+        <w:t xml:space="preserve">Here are popular tourist places from </w:t>
+      </w:r>
+      <w:r>
+        <w:rPr>
+          <w:rStyle w:val="Strong"/>
+        </w:rPr>
+        <w:t>Maldives</w:t>
+      </w:r>
+      <w:r>
+        <w:t xml:space="preserve">, </w:t>
+      </w:r>
+      <w:r>
+        <w:rPr>
+          <w:rStyle w:val="Strong"/>
+        </w:rPr>
+        <w:t>Greece</w:t>
+      </w:r>
+      <w:r>
+        <w:t xml:space="preserve">, and </w:t>
+      </w:r>
+      <w:r>
+        <w:rPr>
+          <w:rStyle w:val="Strong"/>
+        </w:rPr>
+        <w:t>Bangladesh</w:t>
+      </w:r>
+      <w:r>
+        <w:t>:</w:t>
+      </w:r>
+    </w:p>
+    <w:p>
+      <w:pPr>
+        <w:pStyle w:val="Heading3"/>
+      </w:pPr>
+      <w:r>
+        <w:t>Maldives</w:t>
+      </w:r>
+    </w:p>
+    <w:p>
+      <w:pPr>
+        <w:numPr>
+          <w:ilvl w:val="0"/>
+          <w:numId w:val="5"/>
+        </w:numPr>
+        <w:spacing w:before="100" w:beforeAutospacing="1" w:after="100" w:afterAutospacing="1" w:line="240" w:lineRule="auto"/>
+      </w:pPr>
+      <w:proofErr w:type="spellStart"/>
+      <w:r>
+        <w:rPr>
+          <w:rStyle w:val="Strong"/>
+        </w:rPr>
+        <w:t>Malé</w:t>
+      </w:r>
+      <w:proofErr w:type="spellEnd"/>
+      <w:r>
+        <w:rPr>
+          <w:rStyle w:val="Strong"/>
+        </w:rPr>
+        <w:t xml:space="preserve"> Atoll</w:t>
+      </w:r>
+      <w:r>
+        <w:t xml:space="preserve"> - The capital and one of the most popular tourist spots, offering a blend of culture and beaches.</w:t>
+      </w:r>
+    </w:p>
+    <w:p>
+      <w:pPr>
+        <w:numPr>
+          <w:ilvl w:val="0"/>
+          <w:numId w:val="5"/>
+        </w:numPr>
+        <w:spacing w:before="100" w:beforeAutospacing="1" w:after="100" w:afterAutospacing="1" w:line="240" w:lineRule="auto"/>
+      </w:pPr>
+      <w:r>
+        <w:rPr>
+          <w:rStyle w:val="Strong"/>
+        </w:rPr>
+        <w:t>Baa Atoll</w:t>
+      </w:r>
+      <w:r>
+        <w:t xml:space="preserve"> - A UNESCO Biosphere Reserve known for vibrant coral reefs and marine life, great for snorkeling and diving.</w:t>
+      </w:r>
+    </w:p>
+    <w:p>
+      <w:pPr>
+        <w:numPr>
+          <w:ilvl w:val="0"/>
+          <w:numId w:val="5"/>
+        </w:numPr>
+        <w:spacing w:before="100" w:beforeAutospacing="1" w:after="100" w:afterAutospacing="1" w:line="240" w:lineRule="auto"/>
+      </w:pPr>
+      <w:proofErr w:type="spellStart"/>
+      <w:r>
+        <w:rPr>
+          <w:rStyle w:val="Strong"/>
+        </w:rPr>
+        <w:t>Veligandu</w:t>
+      </w:r>
+      <w:proofErr w:type="spellEnd"/>
+      <w:r>
+        <w:rPr>
+          <w:rStyle w:val="Strong"/>
+        </w:rPr>
+        <w:t xml:space="preserve"> Island</w:t>
+      </w:r>
+      <w:r>
+        <w:t xml:space="preserve"> - Famous for its luxurious resorts, clear blue waters, and romantic beach settings.</w:t>
+      </w:r>
+    </w:p>
+    <w:p>
+      <w:pPr>
+        <w:numPr>
+          <w:ilvl w:val="0"/>
+          <w:numId w:val="5"/>
+        </w:numPr>
+        <w:spacing w:before="100" w:beforeAutospacing="1" w:after="100" w:afterAutospacing="1" w:line="240" w:lineRule="auto"/>
+      </w:pPr>
+      <w:proofErr w:type="spellStart"/>
+      <w:r>
+        <w:rPr>
+          <w:rStyle w:val="Strong"/>
+        </w:rPr>
+        <w:t>Maafushi</w:t>
+      </w:r>
+      <w:proofErr w:type="spellEnd"/>
+      <w:r>
+        <w:t xml:space="preserve"> - A local island providing a more budget-friendly yet authentic Maldivian experience.</w:t>
+      </w:r>
+    </w:p>
+    <w:p>
+      <w:pPr>
+        <w:pStyle w:val="Heading3"/>
+      </w:pPr>
+      <w:r>
+        <w:t>Greece</w:t>
+      </w:r>
+    </w:p>
+    <w:p>
+      <w:pPr>
+        <w:numPr>
+          <w:ilvl w:val="0"/>
+          <w:numId w:val="6"/>
+        </w:numPr>
+        <w:spacing w:before="100" w:beforeAutospacing="1" w:after="100" w:afterAutospacing="1" w:line="240" w:lineRule="auto"/>
+      </w:pPr>
+      <w:r>
+        <w:rPr>
+          <w:rStyle w:val="Strong"/>
+        </w:rPr>
+        <w:t>Santorini</w:t>
+      </w:r>
+      <w:r>
+        <w:t xml:space="preserve"> - Known for its stunning sunsets, white-washed buildings, and volcanic beaches, it’s a favorite for honeymooners.</w:t>
+      </w:r>
+    </w:p>
+    <w:p>
+      <w:pPr>
+        <w:numPr>
+          <w:ilvl w:val="0"/>
+          <w:numId w:val="6"/>
+        </w:numPr>
+        <w:spacing w:before="100" w:beforeAutospacing="1" w:after="100" w:afterAutospacing="1" w:line="240" w:lineRule="auto"/>
+      </w:pPr>
+      <w:r>
+        <w:rPr>
+          <w:rStyle w:val="Strong"/>
+        </w:rPr>
+        <w:t>Athens</w:t>
+      </w:r>
+      <w:r>
+        <w:t xml:space="preserve"> - The heart of ancient Greece with landmarks like the </w:t>
+      </w:r>
+      <w:r>
+        <w:rPr>
+          <w:rStyle w:val="Strong"/>
+        </w:rPr>
+        <w:t>Acropolis</w:t>
+      </w:r>
+      <w:r>
+        <w:t xml:space="preserve"> and </w:t>
+      </w:r>
+      <w:r>
+        <w:rPr>
+          <w:rStyle w:val="Strong"/>
+        </w:rPr>
+        <w:t>Parthenon</w:t>
+      </w:r>
+      <w:r>
+        <w:t>, offering a rich history and vibrant culture.</w:t>
+      </w:r>
+    </w:p>
+    <w:p>
+      <w:pPr>
+        <w:numPr>
+          <w:ilvl w:val="0"/>
+          <w:numId w:val="6"/>
+        </w:numPr>
+        <w:spacing w:before="100" w:beforeAutospacing="1" w:after="100" w:afterAutospacing="1" w:line="240" w:lineRule="auto"/>
+      </w:pPr>
+      <w:r>
+        <w:rPr>
+          <w:rStyle w:val="Strong"/>
+        </w:rPr>
+        <w:t>Mykonos</w:t>
+      </w:r>
+      <w:r>
+        <w:t xml:space="preserve"> - Famous for its nightlife, beaches, and charming villages, it’s a popular destination for luxury travelers.</w:t>
+      </w:r>
+    </w:p>
+    <w:p>
+      <w:pPr>
+        <w:numPr>
+          <w:ilvl w:val="0"/>
+          <w:numId w:val="6"/>
+        </w:numPr>
+        <w:spacing w:before="100" w:beforeAutospacing="1" w:after="100" w:afterAutospacing="1" w:line="240" w:lineRule="auto"/>
+      </w:pPr>
+      <w:r>
+        <w:rPr>
+          <w:rStyle w:val="Strong"/>
+        </w:rPr>
+        <w:t>Crete</w:t>
+      </w:r>
+      <w:r>
+        <w:t xml:space="preserve"> - The </w:t>
+      </w:r>
+      <w:proofErr w:type="gramStart"/>
+      <w:r>
+        <w:t>largest</w:t>
+      </w:r>
+      <w:proofErr w:type="gramEnd"/>
+      <w:r>
+        <w:t xml:space="preserve"> Greek island, offering archaeological sites like </w:t>
+      </w:r>
+      <w:r>
+        <w:rPr>
+          <w:rStyle w:val="Strong"/>
+        </w:rPr>
+        <w:t>Knossos</w:t>
+      </w:r>
+      <w:r>
+        <w:t>, gorgeous beaches, and picturesque mountains.</w:t>
+      </w:r>
+    </w:p>
+    <w:p>
+      <w:pPr>
+        <w:pStyle w:val="Heading3"/>
+      </w:pPr>
+      <w:r>
+        <w:t>Bangladesh</w:t>
+      </w:r>
+    </w:p>
+    <w:p>
+      <w:pPr>
+        <w:numPr>
+          <w:ilvl w:val="0"/>
+          <w:numId w:val="7"/>
+        </w:numPr>
+        <w:spacing w:before="100" w:beforeAutospacing="1" w:after="100" w:afterAutospacing="1" w:line="240" w:lineRule="auto"/>
+      </w:pPr>
+      <w:r>
+        <w:rPr>
+          <w:rStyle w:val="Strong"/>
+        </w:rPr>
+        <w:t>Cox’s Bazar</w:t>
+      </w:r>
+      <w:r>
+        <w:t xml:space="preserve"> - The longest natural sea beach in the world, popular for its golden sands and views of the Bay of Bengal.</w:t>
+      </w:r>
+      <w:r>
+        <w:t xml:space="preserve"> </w:t>
+      </w:r>
+    </w:p>
+    <w:p>
+      <w:pPr>
+        <w:numPr>
+          <w:ilvl w:val="0"/>
+          <w:numId w:val="7"/>
+        </w:numPr>
+        <w:spacing w:before="100" w:beforeAutospacing="1" w:after="100" w:afterAutospacing="1" w:line="240" w:lineRule="auto"/>
+      </w:pPr>
+      <w:r>
+        <w:rPr>
+          <w:rStyle w:val="Strong"/>
+        </w:rPr>
+        <w:lastRenderedPageBreak/>
+        <w:t>Sundarbans</w:t>
+      </w:r>
+      <w:r>
+        <w:t xml:space="preserve"> - A UNESCO World Heritage Site, home to the largest mangrove forest and the famous Bengal tiger.</w:t>
+      </w:r>
+    </w:p>
+    <w:p>
+      <w:pPr>
+        <w:numPr>
+          <w:ilvl w:val="0"/>
+          <w:numId w:val="7"/>
+        </w:numPr>
+        <w:spacing w:before="100" w:beforeAutospacing="1" w:after="100" w:afterAutospacing="1" w:line="240" w:lineRule="auto"/>
+      </w:pPr>
+      <w:proofErr w:type="spellStart"/>
+      <w:r>
+        <w:rPr>
+          <w:rStyle w:val="Strong"/>
+        </w:rPr>
+        <w:t>Srimangal</w:t>
+      </w:r>
+      <w:proofErr w:type="spellEnd"/>
+      <w:r>
+        <w:t xml:space="preserve"> - Known for its tea gardens, rainforests, and the </w:t>
+      </w:r>
+      <w:proofErr w:type="spellStart"/>
+      <w:r>
+        <w:t>Lawachara</w:t>
+      </w:r>
+      <w:proofErr w:type="spellEnd"/>
+      <w:r>
+        <w:t xml:space="preserve"> National Park, it's a perfect destination for nature lovers.</w:t>
+      </w:r>
+    </w:p>
+    <w:p>
+      <w:pPr>
+        <w:numPr>
+          <w:ilvl w:val="0"/>
+          <w:numId w:val="7"/>
+        </w:numPr>
+        <w:spacing w:before="100" w:beforeAutospacing="1" w:after="100" w:afterAutospacing="1" w:line="240" w:lineRule="auto"/>
+      </w:pPr>
+      <w:proofErr w:type="spellStart"/>
+      <w:r>
+        <w:rPr>
+          <w:rStyle w:val="Strong"/>
+        </w:rPr>
+        <w:t>Bandarban</w:t>
+      </w:r>
+      <w:proofErr w:type="spellEnd"/>
+      <w:r>
+        <w:t xml:space="preserve"> - A serene hill district with stunning waterfalls, lakes, and indigenous culture, popular among hikers.</w:t>
+      </w:r>
+    </w:p>
+    <w:p>
+      <w:pPr>
+        <w:pStyle w:val="NormalWeb"/>
+      </w:pPr>
+      <w:r>
+        <w:t>These destinations offer a mix of nature, history, and culture in their respective countries.</w:t>
+      </w:r>
+    </w:p>
+    <w:p>
+      <w:pPr>
+        <w:spacing w:before="100" w:beforeAutospacing="1" w:after="100" w:afterAutospacing="1" w:line="240" w:lineRule="auto"/>
+        <w:rPr>
+          <w:rFonts w:ascii="Times New Roman" w:eastAsia="Times New Roman" w:hAnsi="Times New Roman" w:cs="Times New Roman"/>
+          <w:sz w:val="24"/>
+          <w:szCs w:val="24"/>
+          <w:lang w:bidi="bn-BD"/>
+        </w:rPr>
+      </w:pPr>
+      <w:r>
+        <w:rPr>
+          <w:rFonts w:ascii="Times New Roman" w:eastAsia="Times New Roman" w:hAnsi="Times New Roman" w:cs="Times New Roman"/>
+          <w:sz w:val="24"/>
+          <w:szCs w:val="24"/>
+          <w:lang w:bidi="bn-BD"/>
+        </w:rPr>
+        <w:tab/>
+      </w:r>
+    </w:p>
+    <w:p>
+      <w:pPr>
+        <w:spacing w:before="100" w:beforeAutospacing="1" w:after="100" w:afterAutospacing="1" w:line="240" w:lineRule="auto"/>
+        <w:rPr>
+          <w:rFonts w:ascii="Times New Roman" w:eastAsia="Times New Roman" w:hAnsi="Times New Roman" w:cs="Times New Roman"/>
+          <w:sz w:val="24"/>
+          <w:szCs w:val="24"/>
+        </w:rPr>
+      </w:pPr>
+    </w:p>
+    <w:p/>
     <w:sectPr>
       <w:pgSz w:w="12240" w:h="15840"/>
       <w:pgMar w:top="1440" w:right="1440" w:bottom="1440" w:left="1440" w:header="720" w:footer="720" w:gutter="0"/>
@@ -954,6 +2801,345 @@
 <file path=word/numbering.xml><?xml version="1.0" encoding="utf-8"?>
 <w:numbering xmlns:wpc="http://schemas.microsoft.com/office/word/2010/wordprocessingCanvas" xmlns:cx="http://schemas.microsoft.com/office/drawing/2014/chartex" xmlns:mc="http://schemas.openxmlformats.org/markup-compatibility/2006" xmlns:o="urn:schemas-microsoft-com:office:office" xmlns:r="http://schemas.openxmlformats.org/officeDocument/2006/relationships" xmlns:m="http://schemas.openxmlformats.org/officeDocument/2006/math" xmlns:v="urn:schemas-microsoft-com:vml" xmlns:wp14="http://schemas.microsoft.com/office/word/2010/wordprocessingDrawing" xmlns:wp="http://schemas.openxmlformats.org/drawingml/2006/wordprocessingDrawing" xmlns:w10="urn:schemas-microsoft-com:office:word" xmlns:w="http://schemas.openxmlformats.org/wordprocessingml/2006/main" xmlns:w14="http://schemas.microsoft.com/office/word/2010/wordml" xmlns:w15="http://schemas.microsoft.com/office/word/2012/wordml" xmlns:w16se="http://schemas.microsoft.com/office/word/2015/wordml/symex" xmlns:wpg="http://schemas.microsoft.com/office/word/2010/wordprocessingGroup" xmlns:wpi="http://schemas.microsoft.com/office/word/2010/wordprocessingInk" xmlns:wne="http://schemas.microsoft.com/office/word/2006/wordml" xmlns:wps="http://schemas.microsoft.com/office/word/2010/wordprocessingShape" mc:Ignorable="w14 w15 w16se wp14">
   <w:abstractNum w:abstractNumId="0" w15:restartNumberingAfterBreak="0">
+    <w:nsid w:val="062A38F1"/>
+    <w:multiLevelType w:val="multilevel"/>
+    <w:tmpl w:val="811A3790"/>
+    <w:lvl w:ilvl="0">
+      <w:start w:val="1"/>
+      <w:numFmt w:val="decimal"/>
+      <w:lvlText w:val="%1."/>
+      <w:lvlJc w:val="left"/>
+      <w:pPr>
+        <w:tabs>
+          <w:tab w:val="num" w:pos="720"/>
+        </w:tabs>
+        <w:ind w:left="720" w:hanging="360"/>
+      </w:pPr>
+    </w:lvl>
+    <w:lvl w:ilvl="1" w:tentative="1">
+      <w:start w:val="1"/>
+      <w:numFmt w:val="decimal"/>
+      <w:lvlText w:val="%2."/>
+      <w:lvlJc w:val="left"/>
+      <w:pPr>
+        <w:tabs>
+          <w:tab w:val="num" w:pos="1440"/>
+        </w:tabs>
+        <w:ind w:left="1440" w:hanging="360"/>
+      </w:pPr>
+    </w:lvl>
+    <w:lvl w:ilvl="2" w:tentative="1">
+      <w:start w:val="1"/>
+      <w:numFmt w:val="decimal"/>
+      <w:lvlText w:val="%3."/>
+      <w:lvlJc w:val="left"/>
+      <w:pPr>
+        <w:tabs>
+          <w:tab w:val="num" w:pos="2160"/>
+        </w:tabs>
+        <w:ind w:left="2160" w:hanging="360"/>
+      </w:pPr>
+    </w:lvl>
+    <w:lvl w:ilvl="3" w:tentative="1">
+      <w:start w:val="1"/>
+      <w:numFmt w:val="decimal"/>
+      <w:lvlText w:val="%4."/>
+      <w:lvlJc w:val="left"/>
+      <w:pPr>
+        <w:tabs>
+          <w:tab w:val="num" w:pos="2880"/>
+        </w:tabs>
+        <w:ind w:left="2880" w:hanging="360"/>
+      </w:pPr>
+    </w:lvl>
+    <w:lvl w:ilvl="4" w:tentative="1">
+      <w:start w:val="1"/>
+      <w:numFmt w:val="decimal"/>
+      <w:lvlText w:val="%5."/>
+      <w:lvlJc w:val="left"/>
+      <w:pPr>
+        <w:tabs>
+          <w:tab w:val="num" w:pos="3600"/>
+        </w:tabs>
+        <w:ind w:left="3600" w:hanging="360"/>
+      </w:pPr>
+    </w:lvl>
+    <w:lvl w:ilvl="5" w:tentative="1">
+      <w:start w:val="1"/>
+      <w:numFmt w:val="decimal"/>
+      <w:lvlText w:val="%6."/>
+      <w:lvlJc w:val="left"/>
+      <w:pPr>
+        <w:tabs>
+          <w:tab w:val="num" w:pos="4320"/>
+        </w:tabs>
+        <w:ind w:left="4320" w:hanging="360"/>
+      </w:pPr>
+    </w:lvl>
+    <w:lvl w:ilvl="6" w:tentative="1">
+      <w:start w:val="1"/>
+      <w:numFmt w:val="decimal"/>
+      <w:lvlText w:val="%7."/>
+      <w:lvlJc w:val="left"/>
+      <w:pPr>
+        <w:tabs>
+          <w:tab w:val="num" w:pos="5040"/>
+        </w:tabs>
+        <w:ind w:left="5040" w:hanging="360"/>
+      </w:pPr>
+    </w:lvl>
+    <w:lvl w:ilvl="7" w:tentative="1">
+      <w:start w:val="1"/>
+      <w:numFmt w:val="decimal"/>
+      <w:lvlText w:val="%8."/>
+      <w:lvlJc w:val="left"/>
+      <w:pPr>
+        <w:tabs>
+          <w:tab w:val="num" w:pos="5760"/>
+        </w:tabs>
+        <w:ind w:left="5760" w:hanging="360"/>
+      </w:pPr>
+    </w:lvl>
+    <w:lvl w:ilvl="8" w:tentative="1">
+      <w:start w:val="1"/>
+      <w:numFmt w:val="decimal"/>
+      <w:lvlText w:val="%9."/>
+      <w:lvlJc w:val="left"/>
+      <w:pPr>
+        <w:tabs>
+          <w:tab w:val="num" w:pos="6480"/>
+        </w:tabs>
+        <w:ind w:left="6480" w:hanging="360"/>
+      </w:pPr>
+    </w:lvl>
+  </w:abstractNum>
+  <w:abstractNum w:abstractNumId="1" w15:restartNumberingAfterBreak="0">
+    <w:nsid w:val="08362FA9"/>
+    <w:multiLevelType w:val="multilevel"/>
+    <w:tmpl w:val="2A321B14"/>
+    <w:lvl w:ilvl="0">
+      <w:start w:val="1"/>
+      <w:numFmt w:val="decimal"/>
+      <w:lvlText w:val="%1."/>
+      <w:lvlJc w:val="left"/>
+      <w:pPr>
+        <w:tabs>
+          <w:tab w:val="num" w:pos="720"/>
+        </w:tabs>
+        <w:ind w:left="720" w:hanging="360"/>
+      </w:pPr>
+    </w:lvl>
+    <w:lvl w:ilvl="1" w:tentative="1">
+      <w:start w:val="1"/>
+      <w:numFmt w:val="decimal"/>
+      <w:lvlText w:val="%2."/>
+      <w:lvlJc w:val="left"/>
+      <w:pPr>
+        <w:tabs>
+          <w:tab w:val="num" w:pos="1440"/>
+        </w:tabs>
+        <w:ind w:left="1440" w:hanging="360"/>
+      </w:pPr>
+    </w:lvl>
+    <w:lvl w:ilvl="2" w:tentative="1">
+      <w:start w:val="1"/>
+      <w:numFmt w:val="decimal"/>
+      <w:lvlText w:val="%3."/>
+      <w:lvlJc w:val="left"/>
+      <w:pPr>
+        <w:tabs>
+          <w:tab w:val="num" w:pos="2160"/>
+        </w:tabs>
+        <w:ind w:left="2160" w:hanging="360"/>
+      </w:pPr>
+    </w:lvl>
+    <w:lvl w:ilvl="3" w:tentative="1">
+      <w:start w:val="1"/>
+      <w:numFmt w:val="decimal"/>
+      <w:lvlText w:val="%4."/>
+      <w:lvlJc w:val="left"/>
+      <w:pPr>
+        <w:tabs>
+          <w:tab w:val="num" w:pos="2880"/>
+        </w:tabs>
+        <w:ind w:left="2880" w:hanging="360"/>
+      </w:pPr>
+    </w:lvl>
+    <w:lvl w:ilvl="4" w:tentative="1">
+      <w:start w:val="1"/>
+      <w:numFmt w:val="decimal"/>
+      <w:lvlText w:val="%5."/>
+      <w:lvlJc w:val="left"/>
+      <w:pPr>
+        <w:tabs>
+          <w:tab w:val="num" w:pos="3600"/>
+        </w:tabs>
+        <w:ind w:left="3600" w:hanging="360"/>
+      </w:pPr>
+    </w:lvl>
+    <w:lvl w:ilvl="5" w:tentative="1">
+      <w:start w:val="1"/>
+      <w:numFmt w:val="decimal"/>
+      <w:lvlText w:val="%6."/>
+      <w:lvlJc w:val="left"/>
+      <w:pPr>
+        <w:tabs>
+          <w:tab w:val="num" w:pos="4320"/>
+        </w:tabs>
+        <w:ind w:left="4320" w:hanging="360"/>
+      </w:pPr>
+    </w:lvl>
+    <w:lvl w:ilvl="6" w:tentative="1">
+      <w:start w:val="1"/>
+      <w:numFmt w:val="decimal"/>
+      <w:lvlText w:val="%7."/>
+      <w:lvlJc w:val="left"/>
+      <w:pPr>
+        <w:tabs>
+          <w:tab w:val="num" w:pos="5040"/>
+        </w:tabs>
+        <w:ind w:left="5040" w:hanging="360"/>
+      </w:pPr>
+    </w:lvl>
+    <w:lvl w:ilvl="7" w:tentative="1">
+      <w:start w:val="1"/>
+      <w:numFmt w:val="decimal"/>
+      <w:lvlText w:val="%8."/>
+      <w:lvlJc w:val="left"/>
+      <w:pPr>
+        <w:tabs>
+          <w:tab w:val="num" w:pos="5760"/>
+        </w:tabs>
+        <w:ind w:left="5760" w:hanging="360"/>
+      </w:pPr>
+    </w:lvl>
+    <w:lvl w:ilvl="8" w:tentative="1">
+      <w:start w:val="1"/>
+      <w:numFmt w:val="decimal"/>
+      <w:lvlText w:val="%9."/>
+      <w:lvlJc w:val="left"/>
+      <w:pPr>
+        <w:tabs>
+          <w:tab w:val="num" w:pos="6480"/>
+        </w:tabs>
+        <w:ind w:left="6480" w:hanging="360"/>
+      </w:pPr>
+    </w:lvl>
+  </w:abstractNum>
+  <w:abstractNum w:abstractNumId="2" w15:restartNumberingAfterBreak="0">
+    <w:nsid w:val="08FC5696"/>
+    <w:multiLevelType w:val="multilevel"/>
+    <w:tmpl w:val="1ED054C2"/>
+    <w:lvl w:ilvl="0">
+      <w:start w:val="1"/>
+      <w:numFmt w:val="decimal"/>
+      <w:lvlText w:val="%1."/>
+      <w:lvlJc w:val="left"/>
+      <w:pPr>
+        <w:tabs>
+          <w:tab w:val="num" w:pos="720"/>
+        </w:tabs>
+        <w:ind w:left="720" w:hanging="360"/>
+      </w:pPr>
+    </w:lvl>
+    <w:lvl w:ilvl="1" w:tentative="1">
+      <w:start w:val="1"/>
+      <w:numFmt w:val="decimal"/>
+      <w:lvlText w:val="%2."/>
+      <w:lvlJc w:val="left"/>
+      <w:pPr>
+        <w:tabs>
+          <w:tab w:val="num" w:pos="1440"/>
+        </w:tabs>
+        <w:ind w:left="1440" w:hanging="360"/>
+      </w:pPr>
+    </w:lvl>
+    <w:lvl w:ilvl="2" w:tentative="1">
+      <w:start w:val="1"/>
+      <w:numFmt w:val="decimal"/>
+      <w:lvlText w:val="%3."/>
+      <w:lvlJc w:val="left"/>
+      <w:pPr>
+        <w:tabs>
+          <w:tab w:val="num" w:pos="2160"/>
+        </w:tabs>
+        <w:ind w:left="2160" w:hanging="360"/>
+      </w:pPr>
+    </w:lvl>
+    <w:lvl w:ilvl="3" w:tentative="1">
+      <w:start w:val="1"/>
+      <w:numFmt w:val="decimal"/>
+      <w:lvlText w:val="%4."/>
+      <w:lvlJc w:val="left"/>
+      <w:pPr>
+        <w:tabs>
+          <w:tab w:val="num" w:pos="2880"/>
+        </w:tabs>
+        <w:ind w:left="2880" w:hanging="360"/>
+      </w:pPr>
+    </w:lvl>
+    <w:lvl w:ilvl="4" w:tentative="1">
+      <w:start w:val="1"/>
+      <w:numFmt w:val="decimal"/>
+      <w:lvlText w:val="%5."/>
+      <w:lvlJc w:val="left"/>
+      <w:pPr>
+        <w:tabs>
+          <w:tab w:val="num" w:pos="3600"/>
+        </w:tabs>
+        <w:ind w:left="3600" w:hanging="360"/>
+      </w:pPr>
+    </w:lvl>
+    <w:lvl w:ilvl="5" w:tentative="1">
+      <w:start w:val="1"/>
+      <w:numFmt w:val="decimal"/>
+      <w:lvlText w:val="%6."/>
+      <w:lvlJc w:val="left"/>
+      <w:pPr>
+        <w:tabs>
+          <w:tab w:val="num" w:pos="4320"/>
+        </w:tabs>
+        <w:ind w:left="4320" w:hanging="360"/>
+      </w:pPr>
+    </w:lvl>
+    <w:lvl w:ilvl="6" w:tentative="1">
+      <w:start w:val="1"/>
+      <w:numFmt w:val="decimal"/>
+      <w:lvlText w:val="%7."/>
+      <w:lvlJc w:val="left"/>
+      <w:pPr>
+        <w:tabs>
+          <w:tab w:val="num" w:pos="5040"/>
+        </w:tabs>
+        <w:ind w:left="5040" w:hanging="360"/>
+      </w:pPr>
+    </w:lvl>
+    <w:lvl w:ilvl="7" w:tentative="1">
+      <w:start w:val="1"/>
+      <w:numFmt w:val="decimal"/>
+      <w:lvlText w:val="%8."/>
+      <w:lvlJc w:val="left"/>
+      <w:pPr>
+        <w:tabs>
+          <w:tab w:val="num" w:pos="5760"/>
+        </w:tabs>
+        <w:ind w:left="5760" w:hanging="360"/>
+      </w:pPr>
+    </w:lvl>
+    <w:lvl w:ilvl="8" w:tentative="1">
+      <w:start w:val="1"/>
+      <w:numFmt w:val="decimal"/>
+      <w:lvlText w:val="%9."/>
+      <w:lvlJc w:val="left"/>
+      <w:pPr>
+        <w:tabs>
+          <w:tab w:val="num" w:pos="6480"/>
+        </w:tabs>
+        <w:ind w:left="6480" w:hanging="360"/>
+      </w:pPr>
+    </w:lvl>
+  </w:abstractNum>
+  <w:abstractNum w:abstractNumId="3" w15:restartNumberingAfterBreak="0">
     <w:nsid w:val="26693E81"/>
     <w:multiLevelType w:val="multilevel"/>
     <w:tmpl w:val="2E12DA04"/>
@@ -1066,7 +3252,124 @@
       </w:pPr>
     </w:lvl>
   </w:abstractNum>
-  <w:abstractNum w:abstractNumId="1" w15:restartNumberingAfterBreak="0">
+  <w:abstractNum w:abstractNumId="4" w15:restartNumberingAfterBreak="0">
+    <w:nsid w:val="45534A3A"/>
+    <w:multiLevelType w:val="multilevel"/>
+    <w:tmpl w:val="C426835C"/>
+    <w:lvl w:ilvl="0">
+      <w:start w:val="1"/>
+      <w:numFmt w:val="decimal"/>
+      <w:lvlText w:val="%1."/>
+      <w:lvlJc w:val="left"/>
+      <w:pPr>
+        <w:tabs>
+          <w:tab w:val="num" w:pos="720"/>
+        </w:tabs>
+        <w:ind w:left="720" w:hanging="360"/>
+      </w:pPr>
+    </w:lvl>
+    <w:lvl w:ilvl="1">
+      <w:start w:val="1"/>
+      <w:numFmt w:val="bullet"/>
+      <w:lvlText w:val="o"/>
+      <w:lvlJc w:val="left"/>
+      <w:pPr>
+        <w:tabs>
+          <w:tab w:val="num" w:pos="1440"/>
+        </w:tabs>
+        <w:ind w:left="1440" w:hanging="360"/>
+      </w:pPr>
+      <w:rPr>
+        <w:rFonts w:ascii="Courier New" w:hAnsi="Courier New" w:hint="default"/>
+        <w:sz w:val="20"/>
+      </w:rPr>
+    </w:lvl>
+    <w:lvl w:ilvl="2" w:tentative="1">
+      <w:start w:val="1"/>
+      <w:numFmt w:val="decimal"/>
+      <w:lvlText w:val="%3."/>
+      <w:lvlJc w:val="left"/>
+      <w:pPr>
+        <w:tabs>
+          <w:tab w:val="num" w:pos="2160"/>
+        </w:tabs>
+        <w:ind w:left="2160" w:hanging="360"/>
+      </w:pPr>
+    </w:lvl>
+    <w:lvl w:ilvl="3" w:tentative="1">
+      <w:start w:val="1"/>
+      <w:numFmt w:val="decimal"/>
+      <w:lvlText w:val="%4."/>
+      <w:lvlJc w:val="left"/>
+      <w:pPr>
+        <w:tabs>
+          <w:tab w:val="num" w:pos="2880"/>
+        </w:tabs>
+        <w:ind w:left="2880" w:hanging="360"/>
+      </w:pPr>
+    </w:lvl>
+    <w:lvl w:ilvl="4" w:tentative="1">
+      <w:start w:val="1"/>
+      <w:numFmt w:val="decimal"/>
+      <w:lvlText w:val="%5."/>
+      <w:lvlJc w:val="left"/>
+      <w:pPr>
+        <w:tabs>
+          <w:tab w:val="num" w:pos="3600"/>
+        </w:tabs>
+        <w:ind w:left="3600" w:hanging="360"/>
+      </w:pPr>
+    </w:lvl>
+    <w:lvl w:ilvl="5" w:tentative="1">
+      <w:start w:val="1"/>
+      <w:numFmt w:val="decimal"/>
+      <w:lvlText w:val="%6."/>
+      <w:lvlJc w:val="left"/>
+      <w:pPr>
+        <w:tabs>
+          <w:tab w:val="num" w:pos="4320"/>
+        </w:tabs>
+        <w:ind w:left="4320" w:hanging="360"/>
+      </w:pPr>
+    </w:lvl>
+    <w:lvl w:ilvl="6" w:tentative="1">
+      <w:start w:val="1"/>
+      <w:numFmt w:val="decimal"/>
+      <w:lvlText w:val="%7."/>
+      <w:lvlJc w:val="left"/>
+      <w:pPr>
+        <w:tabs>
+          <w:tab w:val="num" w:pos="5040"/>
+        </w:tabs>
+        <w:ind w:left="5040" w:hanging="360"/>
+      </w:pPr>
+    </w:lvl>
+    <w:lvl w:ilvl="7" w:tentative="1">
+      <w:start w:val="1"/>
+      <w:numFmt w:val="decimal"/>
+      <w:lvlText w:val="%8."/>
+      <w:lvlJc w:val="left"/>
+      <w:pPr>
+        <w:tabs>
+          <w:tab w:val="num" w:pos="5760"/>
+        </w:tabs>
+        <w:ind w:left="5760" w:hanging="360"/>
+      </w:pPr>
+    </w:lvl>
+    <w:lvl w:ilvl="8" w:tentative="1">
+      <w:start w:val="1"/>
+      <w:numFmt w:val="decimal"/>
+      <w:lvlText w:val="%9."/>
+      <w:lvlJc w:val="left"/>
+      <w:pPr>
+        <w:tabs>
+          <w:tab w:val="num" w:pos="6480"/>
+        </w:tabs>
+        <w:ind w:left="6480" w:hanging="360"/>
+      </w:pPr>
+    </w:lvl>
+  </w:abstractNum>
+  <w:abstractNum w:abstractNumId="5" w15:restartNumberingAfterBreak="0">
     <w:nsid w:val="5D362034"/>
     <w:multiLevelType w:val="multilevel"/>
     <w:tmpl w:val="4B824C2E"/>
@@ -1179,11 +3482,139 @@
       </w:pPr>
     </w:lvl>
   </w:abstractNum>
+  <w:abstractNum w:abstractNumId="6" w15:restartNumberingAfterBreak="0">
+    <w:nsid w:val="5E6E788F"/>
+    <w:multiLevelType w:val="multilevel"/>
+    <w:tmpl w:val="9BEE90C6"/>
+    <w:lvl w:ilvl="0">
+      <w:start w:val="1"/>
+      <w:numFmt w:val="decimal"/>
+      <w:lvlText w:val="%1."/>
+      <w:lvlJc w:val="left"/>
+      <w:pPr>
+        <w:tabs>
+          <w:tab w:val="num" w:pos="720"/>
+        </w:tabs>
+        <w:ind w:left="720" w:hanging="360"/>
+      </w:pPr>
+    </w:lvl>
+    <w:lvl w:ilvl="1" w:tentative="1">
+      <w:start w:val="1"/>
+      <w:numFmt w:val="decimal"/>
+      <w:lvlText w:val="%2."/>
+      <w:lvlJc w:val="left"/>
+      <w:pPr>
+        <w:tabs>
+          <w:tab w:val="num" w:pos="1440"/>
+        </w:tabs>
+        <w:ind w:left="1440" w:hanging="360"/>
+      </w:pPr>
+    </w:lvl>
+    <w:lvl w:ilvl="2" w:tentative="1">
+      <w:start w:val="1"/>
+      <w:numFmt w:val="decimal"/>
+      <w:lvlText w:val="%3."/>
+      <w:lvlJc w:val="left"/>
+      <w:pPr>
+        <w:tabs>
+          <w:tab w:val="num" w:pos="2160"/>
+        </w:tabs>
+        <w:ind w:left="2160" w:hanging="360"/>
+      </w:pPr>
+    </w:lvl>
+    <w:lvl w:ilvl="3" w:tentative="1">
+      <w:start w:val="1"/>
+      <w:numFmt w:val="decimal"/>
+      <w:lvlText w:val="%4."/>
+      <w:lvlJc w:val="left"/>
+      <w:pPr>
+        <w:tabs>
+          <w:tab w:val="num" w:pos="2880"/>
+        </w:tabs>
+        <w:ind w:left="2880" w:hanging="360"/>
+      </w:pPr>
+    </w:lvl>
+    <w:lvl w:ilvl="4" w:tentative="1">
+      <w:start w:val="1"/>
+      <w:numFmt w:val="decimal"/>
+      <w:lvlText w:val="%5."/>
+      <w:lvlJc w:val="left"/>
+      <w:pPr>
+        <w:tabs>
+          <w:tab w:val="num" w:pos="3600"/>
+        </w:tabs>
+        <w:ind w:left="3600" w:hanging="360"/>
+      </w:pPr>
+    </w:lvl>
+    <w:lvl w:ilvl="5" w:tentative="1">
+      <w:start w:val="1"/>
+      <w:numFmt w:val="decimal"/>
+      <w:lvlText w:val="%6."/>
+      <w:lvlJc w:val="left"/>
+      <w:pPr>
+        <w:tabs>
+          <w:tab w:val="num" w:pos="4320"/>
+        </w:tabs>
+        <w:ind w:left="4320" w:hanging="360"/>
+      </w:pPr>
+    </w:lvl>
+    <w:lvl w:ilvl="6" w:tentative="1">
+      <w:start w:val="1"/>
+      <w:numFmt w:val="decimal"/>
+      <w:lvlText w:val="%7."/>
+      <w:lvlJc w:val="left"/>
+      <w:pPr>
+        <w:tabs>
+          <w:tab w:val="num" w:pos="5040"/>
+        </w:tabs>
+        <w:ind w:left="5040" w:hanging="360"/>
+      </w:pPr>
+    </w:lvl>
+    <w:lvl w:ilvl="7" w:tentative="1">
+      <w:start w:val="1"/>
+      <w:numFmt w:val="decimal"/>
+      <w:lvlText w:val="%8."/>
+      <w:lvlJc w:val="left"/>
+      <w:pPr>
+        <w:tabs>
+          <w:tab w:val="num" w:pos="5760"/>
+        </w:tabs>
+        <w:ind w:left="5760" w:hanging="360"/>
+      </w:pPr>
+    </w:lvl>
+    <w:lvl w:ilvl="8" w:tentative="1">
+      <w:start w:val="1"/>
+      <w:numFmt w:val="decimal"/>
+      <w:lvlText w:val="%9."/>
+      <w:lvlJc w:val="left"/>
+      <w:pPr>
+        <w:tabs>
+          <w:tab w:val="num" w:pos="6480"/>
+        </w:tabs>
+        <w:ind w:left="6480" w:hanging="360"/>
+      </w:pPr>
+    </w:lvl>
+  </w:abstractNum>
   <w:num w:numId="1">
+    <w:abstractNumId w:val="3"/>
+  </w:num>
+  <w:num w:numId="2">
+    <w:abstractNumId w:val="5"/>
+  </w:num>
+  <w:num w:numId="3">
+    <w:abstractNumId w:val="6"/>
+  </w:num>
+  <w:num w:numId="4">
+    <w:abstractNumId w:val="4"/>
+  </w:num>
+  <w:num w:numId="5">
     <w:abstractNumId w:val="0"/>
   </w:num>
-  <w:num w:numId="2">
+  <w:num w:numId="6">
     <w:abstractNumId w:val="1"/>
+  </w:num>
+  <w:num w:numId="7">
+    <w:abstractNumId w:val="2"/>
   </w:num>
 </w:numbering>
 </file>
@@ -1582,6 +4013,49 @@
     <w:name w:val="Normal"/>
     <w:qFormat/>
   </w:style>
+  <w:style w:type="paragraph" w:styleId="Heading3">
+    <w:name w:val="heading 3"/>
+    <w:basedOn w:val="Normal"/>
+    <w:next w:val="Normal"/>
+    <w:link w:val="Heading3Char"/>
+    <w:uiPriority w:val="9"/>
+    <w:semiHidden/>
+    <w:unhideWhenUsed/>
+    <w:qFormat/>
+    <w:rsid w:val="00F375F4"/>
+    <w:pPr>
+      <w:keepNext/>
+      <w:keepLines/>
+      <w:spacing w:before="40" w:after="0"/>
+      <w:outlineLvl w:val="2"/>
+    </w:pPr>
+    <w:rPr>
+      <w:rFonts w:asciiTheme="majorHAnsi" w:eastAsiaTheme="majorEastAsia" w:hAnsiTheme="majorHAnsi" w:cstheme="majorBidi"/>
+      <w:color w:val="1F4D78" w:themeColor="accent1" w:themeShade="7F"/>
+      <w:sz w:val="24"/>
+      <w:szCs w:val="24"/>
+    </w:rPr>
+  </w:style>
+  <w:style w:type="paragraph" w:styleId="Heading6">
+    <w:name w:val="heading 6"/>
+    <w:basedOn w:val="Normal"/>
+    <w:link w:val="Heading6Char"/>
+    <w:uiPriority w:val="9"/>
+    <w:qFormat/>
+    <w:rsid w:val="0036134A"/>
+    <w:pPr>
+      <w:spacing w:before="100" w:beforeAutospacing="1" w:after="100" w:afterAutospacing="1" w:line="240" w:lineRule="auto"/>
+      <w:outlineLvl w:val="5"/>
+    </w:pPr>
+    <w:rPr>
+      <w:rFonts w:ascii="Times New Roman" w:eastAsia="Times New Roman" w:hAnsi="Times New Roman" w:cs="Times New Roman"/>
+      <w:b/>
+      <w:bCs/>
+      <w:sz w:val="15"/>
+      <w:szCs w:val="15"/>
+      <w:lang w:bidi="bn-BD"/>
+    </w:rPr>
+  </w:style>
   <w:style w:type="character" w:default="1" w:styleId="DefaultParagraphFont">
     <w:name w:val="Default Paragraph Font"/>
     <w:uiPriority w:val="1"/>
@@ -1621,6 +4095,71 @@
     </w:pPr>
     <w:rPr>
       <w:rFonts w:ascii="Times New Roman" w:eastAsia="Times New Roman" w:hAnsi="Times New Roman" w:cs="Times New Roman"/>
+      <w:sz w:val="24"/>
+      <w:szCs w:val="24"/>
+    </w:rPr>
+  </w:style>
+  <w:style w:type="character" w:customStyle="1" w:styleId="Heading6Char">
+    <w:name w:val="Heading 6 Char"/>
+    <w:basedOn w:val="DefaultParagraphFont"/>
+    <w:link w:val="Heading6"/>
+    <w:uiPriority w:val="9"/>
+    <w:rsid w:val="0036134A"/>
+    <w:rPr>
+      <w:rFonts w:ascii="Times New Roman" w:eastAsia="Times New Roman" w:hAnsi="Times New Roman" w:cs="Times New Roman"/>
+      <w:b/>
+      <w:bCs/>
+      <w:sz w:val="15"/>
+      <w:szCs w:val="15"/>
+      <w:lang w:bidi="bn-BD"/>
+    </w:rPr>
+  </w:style>
+  <w:style w:type="character" w:styleId="Strong">
+    <w:name w:val="Strong"/>
+    <w:basedOn w:val="DefaultParagraphFont"/>
+    <w:uiPriority w:val="22"/>
+    <w:qFormat/>
+    <w:rsid w:val="0036134A"/>
+    <w:rPr>
+      <w:b/>
+      <w:bCs/>
+    </w:rPr>
+  </w:style>
+  <w:style w:type="character" w:styleId="Hyperlink">
+    <w:name w:val="Hyperlink"/>
+    <w:basedOn w:val="DefaultParagraphFont"/>
+    <w:uiPriority w:val="99"/>
+    <w:semiHidden/>
+    <w:unhideWhenUsed/>
+    <w:rsid w:val="0036134A"/>
+    <w:rPr>
+      <w:color w:val="0000FF"/>
+      <w:u w:val="single"/>
+    </w:rPr>
+  </w:style>
+  <w:style w:type="character" w:styleId="HTMLCode">
+    <w:name w:val="HTML Code"/>
+    <w:basedOn w:val="DefaultParagraphFont"/>
+    <w:uiPriority w:val="99"/>
+    <w:semiHidden/>
+    <w:unhideWhenUsed/>
+    <w:rsid w:val="0036134A"/>
+    <w:rPr>
+      <w:rFonts w:ascii="Courier New" w:eastAsia="Times New Roman" w:hAnsi="Courier New" w:cs="Courier New"/>
+      <w:sz w:val="20"/>
+      <w:szCs w:val="20"/>
+    </w:rPr>
+  </w:style>
+  <w:style w:type="character" w:customStyle="1" w:styleId="Heading3Char">
+    <w:name w:val="Heading 3 Char"/>
+    <w:basedOn w:val="DefaultParagraphFont"/>
+    <w:link w:val="Heading3"/>
+    <w:uiPriority w:val="9"/>
+    <w:semiHidden/>
+    <w:rsid w:val="00F375F4"/>
+    <w:rPr>
+      <w:rFonts w:asciiTheme="majorHAnsi" w:eastAsiaTheme="majorEastAsia" w:hAnsiTheme="majorHAnsi" w:cstheme="majorBidi"/>
+      <w:color w:val="1F4D78" w:themeColor="accent1" w:themeShade="7F"/>
       <w:sz w:val="24"/>
       <w:szCs w:val="24"/>
     </w:rPr>

</xml_diff>